<commit_message>
added R scripts to meeting
</commit_message>
<xml_diff>
--- a/Grant Writing/NSF GFRP/Reserch Proposal/Research Statement NSF-GFRP Burnham_Draft3.docx
+++ b/Grant Writing/NSF GFRP/Reserch Proposal/Research Statement NSF-GFRP Burnham_Draft3.docx
@@ -90,12 +90,14 @@
         <w:t xml:space="preserve">infection, honeybee, </w:t>
       </w:r>
       <w:proofErr w:type="spellStart"/>
-      <w:r>
-        <w:rPr>
-          <w:rFonts w:ascii="Times New Roman" w:hAnsi="Times New Roman" w:cs="Times New Roman"/>
-        </w:rPr>
-        <w:t>V</w:t>
-      </w:r>
+      <w:ins w:id="0" w:author="Samantha" w:date="2017-09-19T12:22:00Z">
+        <w:r>
+          <w:rPr>
+            <w:rFonts w:ascii="Times New Roman" w:hAnsi="Times New Roman" w:cs="Times New Roman"/>
+          </w:rPr>
+          <w:t>V</w:t>
+        </w:r>
+      </w:ins>
       <w:r>
         <w:rPr>
           <w:rFonts w:ascii="Times New Roman" w:hAnsi="Times New Roman" w:cs="Times New Roman"/>
@@ -110,12 +112,14 @@
         <w:t xml:space="preserve">, </w:t>
       </w:r>
       <w:proofErr w:type="spellStart"/>
-      <w:r>
-        <w:rPr>
-          <w:rFonts w:ascii="Times New Roman" w:hAnsi="Times New Roman" w:cs="Times New Roman"/>
-        </w:rPr>
-        <w:t>N</w:t>
-      </w:r>
+      <w:ins w:id="1" w:author="Samantha" w:date="2017-09-19T12:22:00Z">
+        <w:r>
+          <w:rPr>
+            <w:rFonts w:ascii="Times New Roman" w:hAnsi="Times New Roman" w:cs="Times New Roman"/>
+          </w:rPr>
+          <w:t>N</w:t>
+        </w:r>
+      </w:ins>
       <w:r>
         <w:rPr>
           <w:rFonts w:ascii="Times New Roman" w:hAnsi="Times New Roman" w:cs="Times New Roman"/>
@@ -138,7 +142,7 @@
           <w:rFonts w:ascii="Times New Roman" w:eastAsia="Times New Roman" w:hAnsi="Times New Roman" w:cs="Times New Roman"/>
         </w:rPr>
       </w:pPr>
-      <w:commentRangeStart w:id="0"/>
+      <w:commentRangeStart w:id="2"/>
       <w:r>
         <w:rPr>
           <w:rFonts w:ascii="Times New Roman" w:hAnsi="Times New Roman" w:cs="Times New Roman"/>
@@ -153,19 +157,19 @@
         </w:rPr>
         <w:t xml:space="preserve"> </w:t>
       </w:r>
-      <w:commentRangeStart w:id="1"/>
+      <w:commentRangeStart w:id="3"/>
       <w:r>
         <w:rPr>
           <w:rFonts w:ascii="Times New Roman" w:eastAsia="Times New Roman" w:hAnsi="Times New Roman" w:cs="Times New Roman"/>
         </w:rPr>
         <w:t xml:space="preserve">There has been a recent </w:t>
       </w:r>
-      <w:commentRangeEnd w:id="1"/>
+      <w:commentRangeEnd w:id="3"/>
       <w:r>
         <w:rPr>
           <w:rStyle w:val="CommentReference"/>
         </w:rPr>
-        <w:commentReference w:id="1"/>
+        <w:commentReference w:id="3"/>
       </w:r>
       <w:r>
         <w:rPr>
@@ -215,48 +219,63 @@
         </w:rPr>
         <w:t xml:space="preserve">The importance of considering coinfection is of vital importance as multiple infection is common and the repercussions </w:t>
       </w:r>
+      <w:ins w:id="4" w:author="Samantha" w:date="2017-09-19T12:23:00Z">
+        <w:r>
+          <w:rPr>
+            <w:rFonts w:ascii="Times New Roman" w:eastAsia="Times New Roman" w:hAnsi="Times New Roman" w:cs="Times New Roman"/>
+          </w:rPr>
+          <w:t xml:space="preserve">are </w:t>
+        </w:r>
+      </w:ins>
       <w:r>
         <w:rPr>
           <w:rFonts w:ascii="Times New Roman" w:eastAsia="Times New Roman" w:hAnsi="Times New Roman" w:cs="Times New Roman"/>
         </w:rPr>
-        <w:t xml:space="preserve">are </w:t>
+        <w:t>poorly understood (</w:t>
+      </w:r>
+      <w:r>
+        <w:rPr>
+          <w:rFonts w:ascii="Times New Roman" w:hAnsi="Times New Roman" w:cs="Times New Roman"/>
+        </w:rPr>
+        <w:t>5</w:t>
       </w:r>
       <w:r>
         <w:rPr>
           <w:rFonts w:ascii="Times New Roman" w:eastAsia="Times New Roman" w:hAnsi="Times New Roman" w:cs="Times New Roman"/>
         </w:rPr>
-        <w:t>poorly understood (</w:t>
-      </w:r>
-      <w:r>
-        <w:rPr>
-          <w:rFonts w:ascii="Times New Roman" w:hAnsi="Times New Roman" w:cs="Times New Roman"/>
-        </w:rPr>
-        <w:t>5</w:t>
+        <w:t>)</w:t>
       </w:r>
       <w:r>
         <w:rPr>
           <w:rFonts w:ascii="Times New Roman" w:eastAsia="Times New Roman" w:hAnsi="Times New Roman" w:cs="Times New Roman"/>
         </w:rPr>
-        <w:t>)</w:t>
+        <w:t xml:space="preserve">. </w:t>
       </w:r>
       <w:r>
         <w:rPr>
           <w:rFonts w:ascii="Times New Roman" w:eastAsia="Times New Roman" w:hAnsi="Times New Roman" w:cs="Times New Roman"/>
         </w:rPr>
-        <w:t xml:space="preserve">. </w:t>
-      </w:r>
+        <w:t>The vetted models and methods of the field of community ecology can be readily applied to the relatively understudied field of coinfection.</w:t>
+      </w:r>
+      <w:commentRangeEnd w:id="2"/>
       <w:r>
         <w:rPr>
           <w:rFonts w:ascii="Times New Roman" w:eastAsia="Times New Roman" w:hAnsi="Times New Roman" w:cs="Times New Roman"/>
         </w:rPr>
-        <w:t>The vetted models and methods of the field of community ecology can be readily applied to the relatively understudied field of coinfection.</w:t>
-      </w:r>
-      <w:commentRangeEnd w:id="0"/>
+        <w:t xml:space="preserve"> </w:t>
+      </w:r>
       <w:r>
         <w:rPr>
           <w:rStyle w:val="CommentReference"/>
         </w:rPr>
-        <w:commentReference w:id="0"/>
+        <w:commentReference w:id="2"/>
+      </w:r>
+      <w:r>
+        <w:rPr>
+          <w:rFonts w:ascii="Times New Roman" w:hAnsi="Times New Roman" w:cs="Times New Roman"/>
+          <w:color w:val="000000" w:themeColor="text1"/>
+        </w:rPr>
+        <w:t>The study of infectious disease is primarily concerned the diseased state of the host organism, while disease ecology focuses on organismal interactions. My work aims to bridge these two philosophies by asking how pathogen-pathogen interactions affect host health.</w:t>
       </w:r>
     </w:p>
     <w:p>
@@ -366,7 +385,7 @@
         </w:rPr>
         <w:t xml:space="preserve"> </w:t>
       </w:r>
-      <w:bookmarkStart w:id="2" w:name="_GoBack"/>
+      <w:bookmarkStart w:id="5" w:name="_GoBack"/>
       <w:r>
         <w:rPr>
           <w:noProof/>
@@ -445,7 +464,7 @@
           </wp:anchor>
         </w:drawing>
       </w:r>
-      <w:bookmarkEnd w:id="2"/>
+      <w:bookmarkEnd w:id="5"/>
       <w:r>
         <w:rPr>
           <w:rFonts w:ascii="Times New Roman" w:hAnsi="Times New Roman" w:cs="Times New Roman"/>
@@ -462,21 +481,41 @@
         </w:rPr>
         <w:t>has garnered much attention</w:t>
       </w:r>
+      <w:ins w:id="6" w:author="Samantha" w:date="2017-09-19T12:23:00Z">
+        <w:r>
+          <w:rPr>
+            <w:rFonts w:ascii="Times New Roman" w:hAnsi="Times New Roman" w:cs="Times New Roman"/>
+            <w:spacing w:val="-1"/>
+            <w:position w:val="2"/>
+          </w:rPr>
+          <w:t xml:space="preserve"> (CITE)</w:t>
+        </w:r>
+      </w:ins>
       <w:r>
         <w:rPr>
           <w:rFonts w:ascii="Times New Roman" w:hAnsi="Times New Roman" w:cs="Times New Roman"/>
           <w:spacing w:val="-1"/>
           <w:position w:val="2"/>
         </w:rPr>
-        <w:t xml:space="preserve"> (CITE)</w:t>
-      </w:r>
+        <w:t>. Among the top threats to these important pollinators (</w:t>
+      </w:r>
+      <w:ins w:id="7" w:author="Samantha" w:date="2017-09-19T12:24:00Z">
+        <w:r>
+          <w:rPr>
+            <w:rFonts w:ascii="Times New Roman" w:hAnsi="Times New Roman" w:cs="Times New Roman"/>
+            <w:spacing w:val="-1"/>
+            <w:position w:val="2"/>
+          </w:rPr>
+          <w:t>CITE</w:t>
+        </w:r>
+      </w:ins>
       <w:r>
         <w:rPr>
           <w:rFonts w:ascii="Times New Roman" w:hAnsi="Times New Roman" w:cs="Times New Roman"/>
           <w:spacing w:val="-1"/>
           <w:position w:val="2"/>
         </w:rPr>
-        <w:t>. Among the top threats to these important pollinators (</w:t>
+        <w:t>)</w:t>
       </w:r>
       <w:r>
         <w:rPr>
@@ -484,32 +523,18 @@
           <w:spacing w:val="-1"/>
           <w:position w:val="2"/>
         </w:rPr>
-        <w:t>CITE</w:t>
-      </w:r>
-      <w:r>
-        <w:rPr>
-          <w:rFonts w:ascii="Times New Roman" w:hAnsi="Times New Roman" w:cs="Times New Roman"/>
-          <w:spacing w:val="-1"/>
-          <w:position w:val="2"/>
-        </w:rPr>
-        <w:t>)</w:t>
-      </w:r>
-      <w:r>
-        <w:rPr>
-          <w:rFonts w:ascii="Times New Roman" w:hAnsi="Times New Roman" w:cs="Times New Roman"/>
-          <w:spacing w:val="-1"/>
-          <w:position w:val="2"/>
-        </w:rPr>
         <w:t xml:space="preserve"> </w:t>
       </w:r>
-      <w:r>
-        <w:rPr>
-          <w:rFonts w:ascii="Times New Roman" w:hAnsi="Times New Roman" w:cs="Times New Roman"/>
-          <w:spacing w:val="-1"/>
-          <w:position w:val="2"/>
-        </w:rPr>
-        <w:t xml:space="preserve">are </w:t>
-      </w:r>
+      <w:ins w:id="8" w:author="Samantha" w:date="2017-09-19T12:24:00Z">
+        <w:r>
+          <w:rPr>
+            <w:rFonts w:ascii="Times New Roman" w:hAnsi="Times New Roman" w:cs="Times New Roman"/>
+            <w:spacing w:val="-1"/>
+            <w:position w:val="2"/>
+          </w:rPr>
+          <w:t xml:space="preserve">are </w:t>
+        </w:r>
+      </w:ins>
       <w:r>
         <w:rPr>
           <w:rFonts w:ascii="Times New Roman" w:hAnsi="Times New Roman" w:cs="Times New Roman"/>
@@ -614,53 +639,2153 @@
         </w:rPr>
         <w:t xml:space="preserve">. </w:t>
       </w:r>
+      <w:ins w:id="9" w:author="Samantha" w:date="2017-09-19T12:24:00Z">
+        <w:r>
+          <w:rPr>
+            <w:rFonts w:ascii="Times New Roman" w:hAnsi="Times New Roman" w:cs="Times New Roman"/>
+            <w:spacing w:val="-1"/>
+            <w:position w:val="2"/>
+          </w:rPr>
+          <w:t>C</w:t>
+        </w:r>
+      </w:ins>
       <w:r>
         <w:rPr>
           <w:rFonts w:ascii="Times New Roman" w:hAnsi="Times New Roman" w:cs="Times New Roman"/>
           <w:spacing w:val="-1"/>
           <w:position w:val="2"/>
         </w:rPr>
-        <w:t>C</w:t>
-      </w:r>
+        <w:t>olon</w:t>
+      </w:r>
+      <w:ins w:id="10" w:author="Samantha" w:date="2017-09-19T12:24:00Z">
+        <w:r>
+          <w:rPr>
+            <w:rFonts w:ascii="Times New Roman" w:hAnsi="Times New Roman" w:cs="Times New Roman"/>
+            <w:spacing w:val="-1"/>
+            <w:position w:val="2"/>
+          </w:rPr>
+          <w:t>ies</w:t>
+        </w:r>
+      </w:ins>
+      <w:ins w:id="11" w:author="Samantha" w:date="2017-09-19T12:29:00Z">
+        <w:r>
+          <w:rPr>
+            <w:rFonts w:ascii="Times New Roman" w:hAnsi="Times New Roman" w:cs="Times New Roman"/>
+            <w:spacing w:val="-1"/>
+            <w:position w:val="2"/>
+          </w:rPr>
+          <w:t xml:space="preserve"> of bees</w:t>
+        </w:r>
+      </w:ins>
+      <w:ins w:id="12" w:author="Samantha" w:date="2017-09-19T12:24:00Z">
+        <w:r>
+          <w:rPr>
+            <w:rFonts w:ascii="Times New Roman" w:hAnsi="Times New Roman" w:cs="Times New Roman"/>
+            <w:spacing w:val="-1"/>
+            <w:position w:val="2"/>
+          </w:rPr>
+          <w:t xml:space="preserve"> and even individual bee</w:t>
+        </w:r>
+      </w:ins>
+      <w:ins w:id="13" w:author="Samantha" w:date="2017-09-19T12:26:00Z">
+        <w:r>
+          <w:rPr>
+            <w:rFonts w:ascii="Times New Roman" w:hAnsi="Times New Roman" w:cs="Times New Roman"/>
+            <w:spacing w:val="-1"/>
+            <w:position w:val="2"/>
+          </w:rPr>
+          <w:t xml:space="preserve">s </w:t>
+        </w:r>
+      </w:ins>
       <w:r>
         <w:rPr>
           <w:rFonts w:ascii="Times New Roman" w:hAnsi="Times New Roman" w:cs="Times New Roman"/>
           <w:spacing w:val="-1"/>
           <w:position w:val="2"/>
         </w:rPr>
-        <w:t>olon</w:t>
-      </w:r>
+        <w:t>are likely to host multiple pathogens at one time (CITE)</w:t>
+      </w:r>
+      <w:ins w:id="14" w:author="Samantha" w:date="2017-09-19T12:29:00Z">
+        <w:r>
+          <w:rPr>
+            <w:rFonts w:ascii="Times New Roman" w:hAnsi="Times New Roman" w:cs="Times New Roman"/>
+            <w:spacing w:val="-1"/>
+            <w:position w:val="2"/>
+          </w:rPr>
+          <w:t>. Coinfection</w:t>
+        </w:r>
+      </w:ins>
+      <w:ins w:id="15" w:author="Samantha" w:date="2017-09-19T12:26:00Z">
+        <w:r>
+          <w:rPr>
+            <w:rFonts w:ascii="Times New Roman" w:hAnsi="Times New Roman" w:cs="Times New Roman"/>
+            <w:spacing w:val="-1"/>
+            <w:position w:val="2"/>
+          </w:rPr>
+          <w:t xml:space="preserve"> of multiple pathogens </w:t>
+        </w:r>
+      </w:ins>
+      <w:ins w:id="16" w:author="Samantha" w:date="2017-09-19T12:29:00Z">
+        <w:r>
+          <w:rPr>
+            <w:rFonts w:ascii="Times New Roman" w:hAnsi="Times New Roman" w:cs="Times New Roman"/>
+            <w:spacing w:val="-1"/>
+            <w:position w:val="2"/>
+          </w:rPr>
+          <w:t>is</w:t>
+        </w:r>
+      </w:ins>
+      <w:ins w:id="17" w:author="Samantha" w:date="2017-09-19T12:26:00Z">
+        <w:r>
+          <w:rPr>
+            <w:rFonts w:ascii="Times New Roman" w:hAnsi="Times New Roman" w:cs="Times New Roman"/>
+            <w:spacing w:val="-1"/>
+            <w:position w:val="2"/>
+          </w:rPr>
+          <w:t xml:space="preserve"> linked to colony collapse disorder (CCD)</w:t>
+        </w:r>
+      </w:ins>
+      <w:ins w:id="18" w:author="Samantha" w:date="2017-09-19T12:29:00Z">
+        <w:r>
+          <w:rPr>
+            <w:rFonts w:ascii="Times New Roman" w:hAnsi="Times New Roman" w:cs="Times New Roman"/>
+            <w:spacing w:val="-1"/>
+            <w:position w:val="2"/>
+          </w:rPr>
+          <w:t xml:space="preserve"> </w:t>
+        </w:r>
+      </w:ins>
+      <w:ins w:id="19" w:author="Samantha" w:date="2017-09-19T12:26:00Z">
+        <w:r>
+          <w:rPr>
+            <w:rFonts w:ascii="Times New Roman" w:hAnsi="Times New Roman" w:cs="Times New Roman"/>
+            <w:spacing w:val="-1"/>
+            <w:position w:val="2"/>
+          </w:rPr>
+          <w:t>and high mortality</w:t>
+        </w:r>
+      </w:ins>
+      <w:ins w:id="20" w:author="Samantha" w:date="2017-09-19T12:30:00Z">
+        <w:r>
+          <w:rPr>
+            <w:rFonts w:ascii="Times New Roman" w:hAnsi="Times New Roman" w:cs="Times New Roman"/>
+            <w:spacing w:val="-1"/>
+            <w:position w:val="2"/>
+          </w:rPr>
+          <w:t xml:space="preserve"> in honey bees</w:t>
+        </w:r>
+      </w:ins>
+      <w:ins w:id="21" w:author="Samantha" w:date="2017-09-19T12:26:00Z">
+        <w:r>
+          <w:rPr>
+            <w:rFonts w:ascii="Times New Roman" w:hAnsi="Times New Roman" w:cs="Times New Roman"/>
+            <w:spacing w:val="-1"/>
+            <w:position w:val="2"/>
+          </w:rPr>
+          <w:t xml:space="preserve"> (CITE). However, </w:t>
+        </w:r>
+      </w:ins>
       <w:r>
         <w:rPr>
           <w:rFonts w:ascii="Times New Roman" w:hAnsi="Times New Roman" w:cs="Times New Roman"/>
           <w:spacing w:val="-1"/>
           <w:position w:val="2"/>
         </w:rPr>
-        <w:t xml:space="preserve">ies of bees and even individual bees </w:t>
-      </w:r>
+        <w:t>our understanding of coinfection</w:t>
+      </w:r>
+      <w:ins w:id="22" w:author="Samantha" w:date="2017-09-19T12:27:00Z">
+        <w:r>
+          <w:rPr>
+            <w:rFonts w:ascii="Times New Roman" w:hAnsi="Times New Roman" w:cs="Times New Roman"/>
+            <w:spacing w:val="-1"/>
+            <w:position w:val="2"/>
+          </w:rPr>
+          <w:t xml:space="preserve">, specifically, </w:t>
+        </w:r>
+      </w:ins>
       <w:r>
         <w:rPr>
           <w:rFonts w:ascii="Times New Roman" w:hAnsi="Times New Roman" w:cs="Times New Roman"/>
           <w:spacing w:val="-1"/>
           <w:position w:val="2"/>
         </w:rPr>
-        <w:t>are likely to host multiple pathogens at one time (CITE)</w:t>
-      </w:r>
+        <w:t>how these pathogens interact with each other within a host</w:t>
+      </w:r>
+      <w:ins w:id="23" w:author="Samantha" w:date="2017-09-19T12:27:00Z">
+        <w:r>
+          <w:rPr>
+            <w:rFonts w:ascii="Times New Roman" w:hAnsi="Times New Roman" w:cs="Times New Roman"/>
+            <w:spacing w:val="-1"/>
+            <w:position w:val="2"/>
+          </w:rPr>
+          <w:t xml:space="preserve"> </w:t>
+        </w:r>
+      </w:ins>
       <w:r>
         <w:rPr>
           <w:rFonts w:ascii="Times New Roman" w:hAnsi="Times New Roman" w:cs="Times New Roman"/>
           <w:spacing w:val="-1"/>
           <w:position w:val="2"/>
         </w:rPr>
-        <w:t xml:space="preserve">. Coinfection of multiple pathogens is linked to colony collapse disorder (CCD) and high mortality in honey bees (CITE). However, </w:t>
-      </w:r>
+        <w:t>is severely lacking</w:t>
+      </w:r>
+      <w:ins w:id="24" w:author="Samantha" w:date="2017-09-19T12:28:00Z">
+        <w:r>
+          <w:rPr>
+            <w:rFonts w:ascii="Times New Roman" w:hAnsi="Times New Roman" w:cs="Times New Roman"/>
+            <w:spacing w:val="-1"/>
+            <w:position w:val="2"/>
+          </w:rPr>
+          <w:t xml:space="preserve"> (CITE)</w:t>
+        </w:r>
+      </w:ins>
       <w:r>
         <w:rPr>
           <w:rFonts w:ascii="Times New Roman" w:hAnsi="Times New Roman" w:cs="Times New Roman"/>
           <w:spacing w:val="-1"/>
           <w:position w:val="2"/>
         </w:rPr>
-        <w:t>our understanding of coinfection</w:t>
+        <w:t xml:space="preserve">. </w:t>
+      </w:r>
+      <w:del w:id="25" w:author="Samantha" w:date="2017-09-19T12:30:00Z">
+        <w:r>
+          <w:rPr>
+            <w:rFonts w:ascii="Times New Roman" w:eastAsia="Times New Roman" w:hAnsi="Times New Roman" w:cs="Times New Roman"/>
+          </w:rPr>
+          <w:delText>Coinfections might play an important role in colony collapse disorder (CCD)</w:delText>
+        </w:r>
+        <w:r>
+          <w:rPr>
+            <w:rFonts w:ascii="Times New Roman" w:eastAsia="Times New Roman" w:hAnsi="Times New Roman" w:cs="Times New Roman"/>
+          </w:rPr>
+          <w:delText xml:space="preserve"> and are</w:delText>
+        </w:r>
+        <w:r>
+          <w:rPr>
+            <w:rFonts w:ascii="Times New Roman" w:eastAsia="Times New Roman" w:hAnsi="Times New Roman" w:cs="Times New Roman"/>
+          </w:rPr>
+          <w:delText xml:space="preserve"> understudied in bee research</w:delText>
+        </w:r>
+        <w:r>
+          <w:rPr>
+            <w:rFonts w:ascii="Times New Roman" w:eastAsia="Times New Roman" w:hAnsi="Times New Roman" w:cs="Times New Roman"/>
+          </w:rPr>
+          <w:delText xml:space="preserve"> literature </w:delText>
+        </w:r>
+        <w:r>
+          <w:rPr>
+            <w:rFonts w:ascii="Times New Roman" w:eastAsia="Times New Roman" w:hAnsi="Times New Roman" w:cs="Times New Roman"/>
+          </w:rPr>
+          <w:delText>(</w:delText>
+        </w:r>
+        <w:r>
+          <w:rPr>
+            <w:rFonts w:ascii="Times New Roman" w:hAnsi="Times New Roman" w:cs="Times New Roman"/>
+          </w:rPr>
+          <w:delText>4</w:delText>
+        </w:r>
+        <w:r>
+          <w:rPr>
+            <w:rFonts w:ascii="Times New Roman" w:hAnsi="Times New Roman" w:cs="Times New Roman"/>
+          </w:rPr>
+          <w:delText>)</w:delText>
+        </w:r>
+        <w:r>
+          <w:rPr>
+            <w:rFonts w:ascii="Times New Roman" w:eastAsia="Times New Roman" w:hAnsi="Times New Roman" w:cs="Times New Roman"/>
+          </w:rPr>
+          <w:delText>.</w:delText>
+        </w:r>
+        <w:r>
+          <w:rPr>
+            <w:rFonts w:ascii="Times New Roman" w:eastAsia="Times New Roman" w:hAnsi="Times New Roman" w:cs="Times New Roman"/>
+          </w:rPr>
+          <w:delText xml:space="preserve"> </w:delText>
+        </w:r>
+        <w:r>
+          <w:rPr>
+            <w:rFonts w:ascii="Times New Roman" w:eastAsia="Times New Roman" w:hAnsi="Times New Roman" w:cs="Times New Roman"/>
+          </w:rPr>
+          <w:delText>If one thinks of the colony or even the individual bee as an environment inhabited by a community of pathogens, the advantages of this way of thinking become apparent.</w:delText>
+        </w:r>
+      </w:del>
+      <w:ins w:id="26" w:author="Samantha" w:date="2017-09-19T12:30:00Z">
+        <w:r>
+          <w:rPr>
+            <w:rFonts w:ascii="Times New Roman" w:eastAsia="Times New Roman" w:hAnsi="Times New Roman" w:cs="Times New Roman"/>
+          </w:rPr>
+          <w:t>M</w:t>
+        </w:r>
+      </w:ins>
+      <w:r>
+        <w:rPr>
+          <w:rFonts w:ascii="Times New Roman" w:hAnsi="Times New Roman" w:cs="Times New Roman"/>
+          <w:b/>
+          <w:noProof/>
+        </w:rPr>
+        <w:t xml:space="preserve">y goal is to advance our understanding of the mechanisms and outcomes related to coinfection by applying fundamental principles </w:t>
+      </w:r>
+      <w:ins w:id="27" w:author="Samantha" w:date="2017-09-19T13:05:00Z">
+        <w:r>
+          <w:rPr>
+            <w:rFonts w:ascii="Times New Roman" w:hAnsi="Times New Roman" w:cs="Times New Roman"/>
+            <w:b/>
+            <w:noProof/>
+          </w:rPr>
+          <w:t xml:space="preserve">(Concepts?) </w:t>
+        </w:r>
+      </w:ins>
+      <w:r>
+        <w:rPr>
+          <w:rFonts w:ascii="Times New Roman" w:hAnsi="Times New Roman" w:cs="Times New Roman"/>
+          <w:b/>
+          <w:noProof/>
+        </w:rPr>
+        <w:t xml:space="preserve">of community ecology to a honey bee disease system. </w:t>
+      </w:r>
+      <w:r>
+        <w:rPr>
+          <w:rFonts w:ascii="Times New Roman" w:eastAsia="Times New Roman" w:hAnsi="Times New Roman" w:cs="Times New Roman"/>
+        </w:rPr>
+        <w:t>I will focus on</w:t>
+      </w:r>
+      <w:r>
+        <w:rPr>
+          <w:rFonts w:ascii="Times New Roman" w:eastAsia="Times New Roman" w:hAnsi="Times New Roman" w:cs="Times New Roman"/>
+        </w:rPr>
+        <w:t xml:space="preserve"> four honeybee pathogens</w:t>
+      </w:r>
+      <w:r>
+        <w:rPr>
+          <w:rFonts w:ascii="Times New Roman" w:eastAsia="Times New Roman" w:hAnsi="Times New Roman" w:cs="Times New Roman"/>
+        </w:rPr>
+        <w:t xml:space="preserve"> known to adversely affect bee health</w:t>
+      </w:r>
+      <w:r>
+        <w:rPr>
+          <w:rFonts w:ascii="Times New Roman" w:eastAsia="Times New Roman" w:hAnsi="Times New Roman" w:cs="Times New Roman"/>
+        </w:rPr>
+        <w:t xml:space="preserve">: </w:t>
+      </w:r>
+      <w:proofErr w:type="spellStart"/>
+      <w:r>
+        <w:rPr>
+          <w:rFonts w:ascii="Times New Roman" w:hAnsi="Times New Roman" w:cs="Times New Roman"/>
+          <w:i/>
+        </w:rPr>
+        <w:t>Nosema</w:t>
+      </w:r>
+      <w:proofErr w:type="spellEnd"/>
+      <w:r>
+        <w:rPr>
+          <w:rFonts w:ascii="Times New Roman" w:hAnsi="Times New Roman" w:cs="Times New Roman"/>
+          <w:i/>
+        </w:rPr>
+        <w:t xml:space="preserve"> </w:t>
+      </w:r>
+      <w:proofErr w:type="spellStart"/>
+      <w:r>
+        <w:rPr>
+          <w:rFonts w:ascii="Times New Roman" w:hAnsi="Times New Roman" w:cs="Times New Roman"/>
+          <w:i/>
+        </w:rPr>
+        <w:t>ceranae</w:t>
+      </w:r>
+      <w:proofErr w:type="spellEnd"/>
+      <w:r>
+        <w:rPr>
+          <w:rFonts w:ascii="Times New Roman" w:hAnsi="Times New Roman" w:cs="Times New Roman"/>
+        </w:rPr>
+        <w:t xml:space="preserve"> (a microsporidian parasite), </w:t>
+      </w:r>
+      <w:proofErr w:type="spellStart"/>
+      <w:r>
+        <w:rPr>
+          <w:rFonts w:ascii="Times New Roman" w:hAnsi="Times New Roman" w:cs="Times New Roman"/>
+          <w:i/>
+        </w:rPr>
+        <w:t>Varroa</w:t>
+      </w:r>
+      <w:proofErr w:type="spellEnd"/>
+      <w:r>
+        <w:rPr>
+          <w:rFonts w:ascii="Times New Roman" w:hAnsi="Times New Roman" w:cs="Times New Roman"/>
+          <w:i/>
+        </w:rPr>
+        <w:t xml:space="preserve"> destructor</w:t>
+      </w:r>
+      <w:r>
+        <w:rPr>
+          <w:rFonts w:ascii="Times New Roman" w:hAnsi="Times New Roman" w:cs="Times New Roman"/>
+        </w:rPr>
+        <w:t xml:space="preserve"> (an arthropod </w:t>
+      </w:r>
+      <w:proofErr w:type="spellStart"/>
+      <w:r>
+        <w:rPr>
+          <w:rFonts w:ascii="Times New Roman" w:hAnsi="Times New Roman" w:cs="Times New Roman"/>
+        </w:rPr>
+        <w:t>ecto</w:t>
+      </w:r>
+      <w:r>
+        <w:rPr>
+          <w:rFonts w:ascii="Times New Roman" w:hAnsi="Times New Roman" w:cs="Times New Roman"/>
+        </w:rPr>
+        <w:t>parasite</w:t>
+      </w:r>
+      <w:proofErr w:type="spellEnd"/>
+      <w:r>
+        <w:rPr>
+          <w:rFonts w:ascii="Times New Roman" w:hAnsi="Times New Roman" w:cs="Times New Roman"/>
+        </w:rPr>
+        <w:t>) and two RNA viruses, deformed wing virus (DWV) and black queen cell v</w:t>
+      </w:r>
+      <w:r>
+        <w:rPr>
+          <w:rFonts w:ascii="Times New Roman" w:hAnsi="Times New Roman" w:cs="Times New Roman"/>
+        </w:rPr>
+        <w:t>irus (BQCV</w:t>
+      </w:r>
+      <w:ins w:id="28" w:author="Samantha" w:date="2017-09-19T12:30:00Z">
+        <w:r>
+          <w:rPr>
+            <w:rFonts w:ascii="Times New Roman" w:hAnsi="Times New Roman" w:cs="Times New Roman"/>
+          </w:rPr>
+          <w:t xml:space="preserve">). </w:t>
+        </w:r>
+      </w:ins>
+      <w:del w:id="29" w:author="Samantha" w:date="2017-09-19T12:30:00Z">
+        <w:r>
+          <w:rPr>
+            <w:rFonts w:ascii="Times New Roman" w:hAnsi="Times New Roman" w:cs="Times New Roman"/>
+          </w:rPr>
+          <w:delText>)</w:delText>
+        </w:r>
+        <w:r>
+          <w:rPr>
+            <w:rFonts w:ascii="Times New Roman" w:hAnsi="Times New Roman" w:cs="Times New Roman"/>
+          </w:rPr>
+          <w:delText xml:space="preserve"> to </w:delText>
+        </w:r>
+        <w:r>
+          <w:rPr>
+            <w:rFonts w:ascii="Times New Roman" w:hAnsi="Times New Roman" w:cs="Times New Roman"/>
+          </w:rPr>
+          <w:delText>address</w:delText>
+        </w:r>
+        <w:r>
+          <w:rPr>
+            <w:rFonts w:ascii="Times New Roman" w:hAnsi="Times New Roman" w:cs="Times New Roman"/>
+          </w:rPr>
+          <w:delText xml:space="preserve"> </w:delText>
+        </w:r>
+        <w:r>
+          <w:rPr>
+            <w:rFonts w:ascii="Times New Roman" w:hAnsi="Times New Roman" w:cs="Times New Roman"/>
+            <w:b/>
+          </w:rPr>
+          <w:delText>3 main</w:delText>
+        </w:r>
+        <w:r>
+          <w:rPr>
+            <w:rFonts w:ascii="Times New Roman" w:hAnsi="Times New Roman" w:cs="Times New Roman"/>
+            <w:b/>
+          </w:rPr>
+          <w:delText xml:space="preserve"> research</w:delText>
+        </w:r>
+        <w:r>
+          <w:rPr>
+            <w:rFonts w:ascii="Times New Roman" w:hAnsi="Times New Roman" w:cs="Times New Roman"/>
+            <w:b/>
+          </w:rPr>
+          <w:delText xml:space="preserve"> objectives</w:delText>
+        </w:r>
+        <w:r>
+          <w:rPr>
+            <w:rFonts w:ascii="Times New Roman" w:hAnsi="Times New Roman" w:cs="Times New Roman"/>
+          </w:rPr>
+          <w:delText>:</w:delText>
+        </w:r>
+        <w:r>
+          <w:rPr>
+            <w:rFonts w:ascii="Times New Roman" w:hAnsi="Times New Roman" w:cs="Times New Roman"/>
+            <w:b/>
+          </w:rPr>
+          <w:delText xml:space="preserve"> </w:delText>
+        </w:r>
+      </w:del>
+      <w:r>
+        <w:rPr>
+          <w:rFonts w:ascii="Times New Roman" w:eastAsia="Times New Roman" w:hAnsi="Times New Roman" w:cs="Times New Roman"/>
+          <w:b/>
+        </w:rPr>
+        <w:t xml:space="preserve">Using a combination of field surveys, laboratory experiments, and epidemiological modeling, I will </w:t>
+      </w:r>
+      <w:r>
+        <w:rPr>
+          <w:rFonts w:ascii="Times New Roman" w:eastAsia="Times New Roman" w:hAnsi="Times New Roman" w:cs="Times New Roman"/>
+          <w:b/>
+        </w:rPr>
+        <w:t xml:space="preserve">examine: 1) </w:t>
+      </w:r>
+      <w:r>
+        <w:rPr>
+          <w:rFonts w:ascii="Times New Roman" w:hAnsi="Times New Roman" w:cs="Times New Roman"/>
+        </w:rPr>
+        <w:t>How temporal variation in disease prevalence and load affects patterns of coinfection</w:t>
+      </w:r>
+      <w:r>
+        <w:rPr>
+          <w:rFonts w:ascii="Times New Roman" w:hAnsi="Times New Roman" w:cs="Times New Roman"/>
+        </w:rPr>
+        <w:t xml:space="preserve"> </w:t>
+      </w:r>
+      <w:r>
+        <w:rPr>
+          <w:rFonts w:ascii="Times New Roman" w:hAnsi="Times New Roman" w:cs="Times New Roman"/>
+          <w:b/>
+        </w:rPr>
+        <w:t>2)</w:t>
+      </w:r>
+      <w:r>
+        <w:rPr>
+          <w:rFonts w:ascii="Times New Roman" w:hAnsi="Times New Roman" w:cs="Times New Roman"/>
+          <w:b/>
+        </w:rPr>
+        <w:t xml:space="preserve"> </w:t>
+      </w:r>
+      <w:r>
+        <w:rPr>
+          <w:rFonts w:ascii="Times New Roman" w:hAnsi="Times New Roman" w:cs="Times New Roman"/>
+        </w:rPr>
+        <w:t>How pathogens interact with each</w:t>
+      </w:r>
+      <w:r>
+        <w:rPr>
+          <w:rFonts w:ascii="Times New Roman" w:hAnsi="Times New Roman" w:cs="Times New Roman"/>
+        </w:rPr>
+        <w:t xml:space="preserve"> other </w:t>
+      </w:r>
+      <w:r>
+        <w:rPr>
+          <w:rFonts w:ascii="Times New Roman" w:hAnsi="Times New Roman" w:cs="Times New Roman"/>
+        </w:rPr>
+        <w:t>once coinfection has occurred</w:t>
+      </w:r>
+      <w:r>
+        <w:rPr>
+          <w:rFonts w:ascii="Times New Roman" w:hAnsi="Times New Roman" w:cs="Times New Roman"/>
+        </w:rPr>
+        <w:t xml:space="preserve"> and </w:t>
+      </w:r>
+      <w:r>
+        <w:rPr>
+          <w:rFonts w:ascii="Times New Roman" w:hAnsi="Times New Roman" w:cs="Times New Roman"/>
+          <w:b/>
+        </w:rPr>
+        <w:t>3)</w:t>
+      </w:r>
+      <w:r>
+        <w:rPr>
+          <w:rFonts w:ascii="Times New Roman" w:hAnsi="Times New Roman" w:cs="Times New Roman"/>
+        </w:rPr>
+        <w:t xml:space="preserve"> </w:t>
+      </w:r>
+      <w:commentRangeStart w:id="30"/>
+      <w:commentRangeStart w:id="31"/>
+      <w:ins w:id="32" w:author="Samantha" w:date="2017-09-19T12:31:00Z">
+        <w:r>
+          <w:rPr>
+            <w:rFonts w:ascii="Times New Roman" w:hAnsi="Times New Roman" w:cs="Times New Roman"/>
+          </w:rPr>
+          <w:t>How</w:t>
+        </w:r>
+        <w:commentRangeEnd w:id="30"/>
+        <w:r>
+          <w:rPr>
+            <w:rStyle w:val="CommentReference"/>
+          </w:rPr>
+          <w:commentReference w:id="30"/>
+        </w:r>
+      </w:ins>
+      <w:commentRangeEnd w:id="31"/>
+      <w:r>
+        <w:rPr>
+          <w:rStyle w:val="CommentReference"/>
+        </w:rPr>
+        <w:commentReference w:id="31"/>
+      </w:r>
+      <w:ins w:id="33" w:author="Samantha" w:date="2017-09-19T12:31:00Z">
+        <w:r>
+          <w:rPr>
+            <w:rFonts w:ascii="Times New Roman" w:hAnsi="Times New Roman" w:cs="Times New Roman"/>
+          </w:rPr>
+          <w:t xml:space="preserve"> t</w:t>
+        </w:r>
+      </w:ins>
+      <w:r>
+        <w:rPr>
+          <w:rFonts w:ascii="Times New Roman" w:hAnsi="Times New Roman" w:cs="Times New Roman"/>
+        </w:rPr>
+        <w:t>he</w:t>
+      </w:r>
+      <w:r>
+        <w:rPr>
+          <w:rFonts w:ascii="Times New Roman" w:hAnsi="Times New Roman" w:cs="Times New Roman"/>
+        </w:rPr>
+        <w:t xml:space="preserve"> </w:t>
+      </w:r>
+      <w:r>
+        <w:rPr>
+          <w:rFonts w:ascii="Times New Roman" w:hAnsi="Times New Roman" w:cs="Times New Roman"/>
+        </w:rPr>
+        <w:t>synergistic effects</w:t>
+      </w:r>
+      <w:r>
+        <w:rPr>
+          <w:rFonts w:ascii="Times New Roman" w:hAnsi="Times New Roman" w:cs="Times New Roman"/>
+        </w:rPr>
+        <w:t>,</w:t>
+      </w:r>
+      <w:r>
+        <w:rPr>
+          <w:rFonts w:ascii="Times New Roman" w:hAnsi="Times New Roman" w:cs="Times New Roman"/>
+        </w:rPr>
+        <w:t xml:space="preserve"> </w:t>
+      </w:r>
+      <w:r>
+        <w:rPr>
+          <w:rFonts w:ascii="Times New Roman" w:hAnsi="Times New Roman" w:cs="Times New Roman"/>
+        </w:rPr>
+        <w:t>due to</w:t>
+      </w:r>
+      <w:r>
+        <w:rPr>
+          <w:rFonts w:ascii="Times New Roman" w:hAnsi="Times New Roman" w:cs="Times New Roman"/>
+        </w:rPr>
+        <w:t xml:space="preserve"> </w:t>
+      </w:r>
+      <w:r>
+        <w:rPr>
+          <w:rFonts w:ascii="Times New Roman" w:hAnsi="Times New Roman" w:cs="Times New Roman"/>
+        </w:rPr>
+        <w:t>pathogen-pathogen interactions</w:t>
+      </w:r>
+      <w:r>
+        <w:rPr>
+          <w:rFonts w:ascii="Times New Roman" w:hAnsi="Times New Roman" w:cs="Times New Roman"/>
+        </w:rPr>
+        <w:t xml:space="preserve"> influence host mortality at</w:t>
+      </w:r>
+      <w:r>
+        <w:rPr>
+          <w:rFonts w:ascii="Times New Roman" w:hAnsi="Times New Roman" w:cs="Times New Roman"/>
+        </w:rPr>
+        <w:t xml:space="preserve"> both</w:t>
+      </w:r>
+      <w:r>
+        <w:rPr>
+          <w:rFonts w:ascii="Times New Roman" w:hAnsi="Times New Roman" w:cs="Times New Roman"/>
+        </w:rPr>
+        <w:t xml:space="preserve"> the individual and colony levels</w:t>
+      </w:r>
+      <w:r>
+        <w:rPr>
+          <w:rFonts w:ascii="Times New Roman" w:hAnsi="Times New Roman" w:cs="Times New Roman"/>
+        </w:rPr>
+        <w:t xml:space="preserve">. In addition to furthering </w:t>
+      </w:r>
+      <w:ins w:id="34" w:author="Samantha" w:date="2017-09-19T12:31:00Z">
+        <w:r>
+          <w:rPr>
+            <w:rFonts w:ascii="Times New Roman" w:hAnsi="Times New Roman" w:cs="Times New Roman"/>
+          </w:rPr>
+          <w:t xml:space="preserve">study of </w:t>
+        </w:r>
+      </w:ins>
+      <w:r>
+        <w:rPr>
+          <w:rFonts w:ascii="Times New Roman" w:hAnsi="Times New Roman" w:cs="Times New Roman"/>
+        </w:rPr>
+        <w:t xml:space="preserve">disease ecology, my proposed research will improve </w:t>
+      </w:r>
+      <w:r>
+        <w:rPr>
+          <w:rFonts w:ascii="Times New Roman" w:eastAsia="Times New Roman" w:hAnsi="Times New Roman" w:cs="Times New Roman"/>
+        </w:rPr>
+        <w:t xml:space="preserve">native and managed pollinator conservation by </w:t>
+      </w:r>
+      <w:del w:id="35" w:author="Samantha" w:date="2017-09-19T12:31:00Z">
+        <w:r>
+          <w:rPr>
+            <w:rFonts w:ascii="Times New Roman" w:eastAsia="Times New Roman" w:hAnsi="Times New Roman" w:cs="Times New Roman"/>
+          </w:rPr>
+          <w:delText>using the results of this study to inform the beekeeping community of the importance of treating for</w:delText>
+        </w:r>
+      </w:del>
+      <w:ins w:id="36" w:author="Samantha" w:date="2017-09-19T12:31:00Z">
+        <w:r>
+          <w:rPr>
+            <w:rFonts w:ascii="Times New Roman" w:eastAsia="Times New Roman" w:hAnsi="Times New Roman" w:cs="Times New Roman"/>
+          </w:rPr>
+          <w:t>improving our understanding of</w:t>
+        </w:r>
+      </w:ins>
+      <w:r>
+        <w:rPr>
+          <w:rFonts w:ascii="Times New Roman" w:eastAsia="Times New Roman" w:hAnsi="Times New Roman" w:cs="Times New Roman"/>
+        </w:rPr>
+        <w:t xml:space="preserve"> high-risk pathogen combinations that increase bee </w:t>
+      </w:r>
+      <w:commentRangeStart w:id="37"/>
+      <w:r>
+        <w:rPr>
+          <w:rFonts w:ascii="Times New Roman" w:eastAsia="Times New Roman" w:hAnsi="Times New Roman" w:cs="Times New Roman"/>
+        </w:rPr>
+        <w:t>mortality</w:t>
+      </w:r>
+      <w:commentRangeEnd w:id="37"/>
+      <w:r>
+        <w:rPr>
+          <w:rStyle w:val="CommentReference"/>
+        </w:rPr>
+        <w:commentReference w:id="37"/>
+      </w:r>
+      <w:r>
+        <w:rPr>
+          <w:rFonts w:ascii="Times New Roman" w:eastAsia="Times New Roman" w:hAnsi="Times New Roman" w:cs="Times New Roman"/>
+        </w:rPr>
+        <w:t>.</w:t>
+      </w:r>
+      <w:r>
+        <w:rPr>
+          <w:rFonts w:ascii="Times New Roman" w:hAnsi="Times New Roman" w:cs="Times New Roman"/>
+          <w:b/>
+        </w:rPr>
+        <w:t xml:space="preserve">                                                                                                                                               </w:t>
+      </w:r>
+    </w:p>
+    <w:p>
+      <w:pPr>
+        <w:rPr>
+          <w:rFonts w:ascii="Times New Roman" w:hAnsi="Times New Roman" w:cs="Times New Roman"/>
+          <w:b/>
+        </w:rPr>
+      </w:pPr>
+    </w:p>
+    <w:p>
+      <w:pPr>
+        <w:rPr>
+          <w:rFonts w:ascii="Times New Roman" w:hAnsi="Times New Roman" w:cs="Times New Roman"/>
+          <w:b/>
+        </w:rPr>
+      </w:pPr>
+      <w:r>
+        <w:rPr>
+          <w:rFonts w:ascii="Times New Roman" w:hAnsi="Times New Roman" w:cs="Times New Roman"/>
+          <w:b/>
+        </w:rPr>
+        <w:lastRenderedPageBreak/>
+        <w:t xml:space="preserve">     </w:t>
+      </w:r>
+      <w:r>
+        <w:rPr>
+          <w:rFonts w:ascii="Times New Roman" w:hAnsi="Times New Roman" w:cs="Times New Roman"/>
+          <w:b/>
+        </w:rPr>
+        <w:t xml:space="preserve">1) </w:t>
+      </w:r>
+      <w:commentRangeStart w:id="38"/>
+      <w:r>
+        <w:rPr>
+          <w:rFonts w:ascii="Times New Roman" w:hAnsi="Times New Roman" w:cs="Times New Roman"/>
+          <w:b/>
+        </w:rPr>
+        <w:t>Temporal Variat</w:t>
+      </w:r>
+      <w:r>
+        <w:rPr>
+          <w:rFonts w:ascii="Times New Roman" w:hAnsi="Times New Roman" w:cs="Times New Roman"/>
+          <w:b/>
+        </w:rPr>
+        <w:t xml:space="preserve">ion </w:t>
+      </w:r>
+      <w:commentRangeEnd w:id="38"/>
+      <w:r>
+        <w:rPr>
+          <w:rStyle w:val="CommentReference"/>
+        </w:rPr>
+        <w:commentReference w:id="38"/>
+      </w:r>
+      <w:r>
+        <w:rPr>
+          <w:rFonts w:ascii="Times New Roman" w:hAnsi="Times New Roman" w:cs="Times New Roman"/>
+          <w:b/>
+        </w:rPr>
+        <w:t>and Patterns of Coinfection:</w:t>
+      </w:r>
+      <w:r>
+        <w:rPr>
+          <w:rFonts w:ascii="Times New Roman" w:hAnsi="Times New Roman" w:cs="Times New Roman"/>
+          <w:b/>
+        </w:rPr>
+        <w:t xml:space="preserve"> </w:t>
+      </w:r>
+      <w:r>
+        <w:rPr>
+          <w:rFonts w:ascii="Times New Roman" w:hAnsi="Times New Roman" w:cs="Times New Roman"/>
+        </w:rPr>
+        <w:t>I will</w:t>
+      </w:r>
+      <w:r>
+        <w:rPr>
+          <w:rFonts w:ascii="Times New Roman" w:hAnsi="Times New Roman" w:cs="Times New Roman"/>
+        </w:rPr>
+        <w:t xml:space="preserve"> determine </w:t>
+      </w:r>
+      <w:r>
+        <w:rPr>
+          <w:rFonts w:ascii="Times New Roman" w:hAnsi="Times New Roman" w:cs="Times New Roman"/>
+        </w:rPr>
+        <w:t xml:space="preserve">how four </w:t>
+      </w:r>
+      <w:r>
+        <w:rPr>
+          <w:rFonts w:ascii="Times New Roman" w:hAnsi="Times New Roman" w:cs="Times New Roman"/>
+        </w:rPr>
+        <w:t xml:space="preserve">common honeybee pathogens </w:t>
+      </w:r>
+      <w:r>
+        <w:rPr>
+          <w:rFonts w:ascii="Times New Roman" w:hAnsi="Times New Roman" w:cs="Times New Roman"/>
+        </w:rPr>
+        <w:t>fluctuate</w:t>
+      </w:r>
+      <w:r>
+        <w:rPr>
+          <w:rFonts w:ascii="Times New Roman" w:hAnsi="Times New Roman" w:cs="Times New Roman"/>
+        </w:rPr>
+        <w:t xml:space="preserve"> in load and prevalence through time</w:t>
+      </w:r>
+      <w:r>
+        <w:rPr>
+          <w:rFonts w:ascii="Times New Roman" w:hAnsi="Times New Roman" w:cs="Times New Roman"/>
+        </w:rPr>
+        <w:t>,</w:t>
+      </w:r>
+      <w:r>
+        <w:rPr>
+          <w:rFonts w:ascii="Times New Roman" w:hAnsi="Times New Roman" w:cs="Times New Roman"/>
+        </w:rPr>
+        <w:t xml:space="preserve"> and how </w:t>
+      </w:r>
+      <w:r>
+        <w:rPr>
+          <w:rFonts w:ascii="Times New Roman" w:hAnsi="Times New Roman" w:cs="Times New Roman"/>
+        </w:rPr>
+        <w:t>these fluctuations</w:t>
+      </w:r>
+      <w:r>
+        <w:rPr>
+          <w:rFonts w:ascii="Times New Roman" w:hAnsi="Times New Roman" w:cs="Times New Roman"/>
+        </w:rPr>
+        <w:t xml:space="preserve"> </w:t>
+      </w:r>
+      <w:r>
+        <w:rPr>
+          <w:rFonts w:ascii="Times New Roman" w:hAnsi="Times New Roman" w:cs="Times New Roman"/>
+        </w:rPr>
+        <w:t>influence</w:t>
+      </w:r>
+      <w:r>
+        <w:rPr>
+          <w:rFonts w:ascii="Times New Roman" w:hAnsi="Times New Roman" w:cs="Times New Roman"/>
+        </w:rPr>
+        <w:t xml:space="preserve"> patterns of coinfection</w:t>
+      </w:r>
+      <w:r>
+        <w:rPr>
+          <w:rFonts w:ascii="Times New Roman" w:hAnsi="Times New Roman" w:cs="Times New Roman"/>
+        </w:rPr>
+        <w:t xml:space="preserve">. </w:t>
+      </w:r>
+      <w:r>
+        <w:rPr>
+          <w:rFonts w:ascii="Times New Roman" w:hAnsi="Times New Roman" w:cs="Times New Roman"/>
+          <w:b/>
+          <w:i/>
+        </w:rPr>
+        <w:t>Approach:</w:t>
+      </w:r>
+      <w:r>
+        <w:rPr>
+          <w:rFonts w:ascii="Times New Roman" w:hAnsi="Times New Roman" w:cs="Times New Roman"/>
+          <w:b/>
+          <w:i/>
+        </w:rPr>
+        <w:t xml:space="preserve"> </w:t>
+      </w:r>
+      <w:r>
+        <w:rPr>
+          <w:rFonts w:ascii="Times New Roman" w:hAnsi="Times New Roman" w:cs="Times New Roman"/>
+        </w:rPr>
+        <w:t xml:space="preserve">In </w:t>
+      </w:r>
+      <w:del w:id="39" w:author="Samantha" w:date="2017-09-19T12:32:00Z">
+        <w:r>
+          <w:rPr>
+            <w:rFonts w:ascii="Times New Roman" w:hAnsi="Times New Roman" w:cs="Times New Roman"/>
+          </w:rPr>
+          <w:delText xml:space="preserve">North Carolina in the winter of </w:delText>
+        </w:r>
+      </w:del>
+      <w:r>
+        <w:rPr>
+          <w:rFonts w:ascii="Times New Roman" w:hAnsi="Times New Roman" w:cs="Times New Roman"/>
+        </w:rPr>
+        <w:t>2017, 32 induvial colonies spread across 3 comparable field s</w:t>
+      </w:r>
+      <w:r>
+        <w:rPr>
+          <w:rFonts w:ascii="Times New Roman" w:hAnsi="Times New Roman" w:cs="Times New Roman"/>
+        </w:rPr>
+        <w:t>ites w</w:t>
+      </w:r>
+      <w:r>
+        <w:rPr>
+          <w:rFonts w:ascii="Times New Roman" w:hAnsi="Times New Roman" w:cs="Times New Roman"/>
+        </w:rPr>
+        <w:t xml:space="preserve">ere sampled for </w:t>
+      </w:r>
+      <w:r>
+        <w:rPr>
+          <w:rFonts w:ascii="Times New Roman" w:hAnsi="Times New Roman" w:cs="Times New Roman"/>
+        </w:rPr>
+        <w:t>the 4</w:t>
+      </w:r>
+      <w:r>
+        <w:rPr>
+          <w:rFonts w:ascii="Times New Roman" w:hAnsi="Times New Roman" w:cs="Times New Roman"/>
+        </w:rPr>
+        <w:t xml:space="preserve"> previously mention pathogens of interest. </w:t>
+      </w:r>
+      <w:r>
+        <w:rPr>
+          <w:rFonts w:ascii="Times New Roman" w:hAnsi="Times New Roman" w:cs="Times New Roman"/>
+        </w:rPr>
+        <w:t>Samples were conducted at 3 time points every 4 weeks (</w:t>
+      </w:r>
+      <w:r>
+        <w:rPr>
+          <w:rFonts w:ascii="Times New Roman" w:hAnsi="Times New Roman" w:cs="Times New Roman"/>
+          <w:b/>
+        </w:rPr>
+        <w:t>Fig. 1</w:t>
+      </w:r>
+      <w:r>
+        <w:rPr>
+          <w:rFonts w:ascii="Times New Roman" w:hAnsi="Times New Roman" w:cs="Times New Roman"/>
+        </w:rPr>
+        <w:t xml:space="preserve">). RNA viruses were quantified using qPCR, </w:t>
+      </w:r>
+      <w:commentRangeStart w:id="40"/>
+      <w:proofErr w:type="spellStart"/>
+      <w:r>
+        <w:rPr>
+          <w:rFonts w:ascii="Times New Roman" w:hAnsi="Times New Roman" w:cs="Times New Roman"/>
+          <w:i/>
+        </w:rPr>
+        <w:t>N</w:t>
+      </w:r>
+      <w:ins w:id="41" w:author="Samantha" w:date="2017-09-19T12:34:00Z">
+        <w:r>
+          <w:rPr>
+            <w:rFonts w:ascii="Times New Roman" w:hAnsi="Times New Roman" w:cs="Times New Roman"/>
+            <w:i/>
+          </w:rPr>
+          <w:t>osema</w:t>
+        </w:r>
+        <w:proofErr w:type="spellEnd"/>
+        <w:r>
+          <w:rPr>
+            <w:rFonts w:ascii="Times New Roman" w:hAnsi="Times New Roman" w:cs="Times New Roman"/>
+            <w:i/>
+          </w:rPr>
+          <w:t xml:space="preserve"> spp. </w:t>
+        </w:r>
+      </w:ins>
+      <w:del w:id="42" w:author="Samantha" w:date="2017-09-19T12:34:00Z">
+        <w:r>
+          <w:rPr>
+            <w:rFonts w:ascii="Times New Roman" w:hAnsi="Times New Roman" w:cs="Times New Roman"/>
+            <w:i/>
+          </w:rPr>
+          <w:delText>. ceranae</w:delText>
+        </w:r>
+        <w:r>
+          <w:rPr>
+            <w:rFonts w:ascii="Times New Roman" w:hAnsi="Times New Roman" w:cs="Times New Roman"/>
+          </w:rPr>
+          <w:delText xml:space="preserve"> </w:delText>
+        </w:r>
+      </w:del>
+      <w:r>
+        <w:rPr>
+          <w:rFonts w:ascii="Times New Roman" w:hAnsi="Times New Roman" w:cs="Times New Roman"/>
+        </w:rPr>
+        <w:t>was counted using a hemocytometer</w:t>
+      </w:r>
+      <w:commentRangeEnd w:id="40"/>
+      <w:r>
+        <w:rPr>
+          <w:rStyle w:val="CommentReference"/>
+        </w:rPr>
+        <w:commentReference w:id="40"/>
+      </w:r>
+      <w:r>
+        <w:rPr>
+          <w:rFonts w:ascii="Times New Roman" w:hAnsi="Times New Roman" w:cs="Times New Roman"/>
+        </w:rPr>
+        <w:t xml:space="preserve">, </w:t>
+      </w:r>
+      <w:r>
+        <w:rPr>
+          <w:rFonts w:ascii="Times New Roman" w:hAnsi="Times New Roman" w:cs="Times New Roman"/>
+        </w:rPr>
+        <w:t>and</w:t>
+      </w:r>
+      <w:r>
+        <w:rPr>
+          <w:rFonts w:ascii="Times New Roman" w:hAnsi="Times New Roman" w:cs="Times New Roman"/>
+        </w:rPr>
+        <w:t xml:space="preserve"> </w:t>
+      </w:r>
+      <w:del w:id="43" w:author="Samantha" w:date="2017-09-19T12:33:00Z">
+        <w:r>
+          <w:rPr>
+            <w:rFonts w:ascii="Times New Roman" w:hAnsi="Times New Roman" w:cs="Times New Roman"/>
+            <w:i/>
+          </w:rPr>
+          <w:delText>V</w:delText>
+        </w:r>
+        <w:r>
+          <w:rPr>
+            <w:rFonts w:ascii="Times New Roman" w:hAnsi="Times New Roman" w:cs="Times New Roman"/>
+            <w:i/>
+          </w:rPr>
+          <w:delText>. destructor</w:delText>
+        </w:r>
+      </w:del>
+      <w:proofErr w:type="spellStart"/>
+      <w:ins w:id="44" w:author="Samantha" w:date="2017-09-19T12:33:00Z">
+        <w:r>
+          <w:rPr>
+            <w:rFonts w:ascii="Times New Roman" w:hAnsi="Times New Roman" w:cs="Times New Roman"/>
+            <w:i/>
+          </w:rPr>
+          <w:t>Varroa</w:t>
+        </w:r>
+        <w:proofErr w:type="spellEnd"/>
+        <w:r>
+          <w:rPr>
+            <w:rFonts w:ascii="Times New Roman" w:hAnsi="Times New Roman" w:cs="Times New Roman"/>
+          </w:rPr>
+          <w:t xml:space="preserve"> mite</w:t>
+        </w:r>
+      </w:ins>
+      <w:r>
+        <w:rPr>
+          <w:rFonts w:ascii="Times New Roman" w:hAnsi="Times New Roman" w:cs="Times New Roman"/>
+        </w:rPr>
+        <w:t xml:space="preserve"> </w:t>
+      </w:r>
+      <w:r>
+        <w:rPr>
+          <w:rFonts w:ascii="Times New Roman" w:hAnsi="Times New Roman" w:cs="Times New Roman"/>
+        </w:rPr>
+        <w:t xml:space="preserve">loads determined </w:t>
+      </w:r>
+      <w:r>
+        <w:rPr>
+          <w:rFonts w:ascii="Times New Roman" w:hAnsi="Times New Roman" w:cs="Times New Roman"/>
+        </w:rPr>
+        <w:t>using standardized methods from the honeybee research guide (</w:t>
+      </w:r>
+      <w:r>
+        <w:rPr>
+          <w:rFonts w:ascii="Times New Roman" w:hAnsi="Times New Roman" w:cs="Times New Roman"/>
+        </w:rPr>
+        <w:t>7</w:t>
+      </w:r>
+      <w:r>
+        <w:rPr>
+          <w:rFonts w:ascii="Times New Roman" w:hAnsi="Times New Roman" w:cs="Times New Roman"/>
+        </w:rPr>
+        <w:t xml:space="preserve">). </w:t>
+      </w:r>
+      <w:r>
+        <w:rPr>
+          <w:rFonts w:ascii="Times New Roman" w:hAnsi="Times New Roman" w:cs="Times New Roman"/>
+        </w:rPr>
+        <w:t>In</w:t>
+      </w:r>
+      <w:r>
+        <w:rPr>
+          <w:rFonts w:ascii="Times New Roman" w:hAnsi="Times New Roman" w:cs="Times New Roman"/>
+        </w:rPr>
+        <w:t xml:space="preserve"> addition, standardized colony population and quality </w:t>
+      </w:r>
+      <w:r>
+        <w:rPr>
+          <w:rFonts w:ascii="Times New Roman" w:hAnsi="Times New Roman" w:cs="Times New Roman"/>
+        </w:rPr>
+        <w:t>measurements</w:t>
+      </w:r>
+      <w:r>
+        <w:rPr>
+          <w:rFonts w:ascii="Times New Roman" w:hAnsi="Times New Roman" w:cs="Times New Roman"/>
+        </w:rPr>
+        <w:t xml:space="preserve"> were taken at each point.</w:t>
+      </w:r>
+      <w:r>
+        <w:rPr>
+          <w:rFonts w:ascii="Times New Roman" w:hAnsi="Times New Roman" w:cs="Times New Roman"/>
+        </w:rPr>
+        <w:t xml:space="preserve"> </w:t>
+      </w:r>
+      <w:del w:id="45" w:author="Samantha" w:date="2017-09-19T12:35:00Z">
+        <w:r>
+          <w:rPr>
+            <w:rFonts w:ascii="Times New Roman" w:hAnsi="Times New Roman" w:cs="Times New Roman"/>
+          </w:rPr>
+          <w:delText>I am currently in the process of anal</w:delText>
+        </w:r>
+        <w:r>
+          <w:rPr>
+            <w:rFonts w:ascii="Times New Roman" w:hAnsi="Times New Roman" w:cs="Times New Roman"/>
+          </w:rPr>
+          <w:delText>yzing these data and preparing the</w:delText>
+        </w:r>
+        <w:r>
+          <w:rPr>
+            <w:rFonts w:ascii="Times New Roman" w:hAnsi="Times New Roman" w:cs="Times New Roman"/>
+          </w:rPr>
+          <w:delText xml:space="preserve"> manuscript.</w:delText>
+        </w:r>
+        <w:r>
+          <w:rPr>
+            <w:rFonts w:ascii="Times New Roman" w:hAnsi="Times New Roman" w:cs="Times New Roman"/>
+          </w:rPr>
+          <w:delText xml:space="preserve"> </w:delText>
+        </w:r>
+      </w:del>
+      <w:r>
+        <w:rPr>
+          <w:rFonts w:ascii="Times New Roman" w:hAnsi="Times New Roman" w:cs="Times New Roman"/>
+          <w:b/>
+          <w:i/>
+        </w:rPr>
+        <w:t>Preliminary findings</w:t>
+      </w:r>
+      <w:r>
+        <w:rPr>
+          <w:rFonts w:ascii="Times New Roman" w:hAnsi="Times New Roman" w:cs="Times New Roman"/>
+          <w:b/>
+        </w:rPr>
+        <w:t xml:space="preserve"> </w:t>
+      </w:r>
+      <w:r>
+        <w:rPr>
+          <w:rFonts w:ascii="Times New Roman" w:hAnsi="Times New Roman" w:cs="Times New Roman"/>
+        </w:rPr>
+        <w:t xml:space="preserve">indicate </w:t>
+      </w:r>
+      <w:r>
+        <w:rPr>
+          <w:rFonts w:ascii="Times New Roman" w:hAnsi="Times New Roman" w:cs="Times New Roman"/>
+        </w:rPr>
+        <w:t xml:space="preserve">that </w:t>
+      </w:r>
+      <w:r>
+        <w:rPr>
+          <w:rFonts w:ascii="Times New Roman" w:hAnsi="Times New Roman" w:cs="Times New Roman"/>
+        </w:rPr>
+        <w:t xml:space="preserve">during times of increased pathogen </w:t>
+      </w:r>
+      <w:r>
+        <w:rPr>
+          <w:rFonts w:ascii="Times New Roman" w:hAnsi="Times New Roman" w:cs="Times New Roman"/>
+        </w:rPr>
+        <w:t>prevalence</w:t>
+      </w:r>
+      <w:r>
+        <w:rPr>
+          <w:rFonts w:ascii="Times New Roman" w:hAnsi="Times New Roman" w:cs="Times New Roman"/>
+        </w:rPr>
+        <w:t xml:space="preserve">, </w:t>
+      </w:r>
+      <w:r>
+        <w:rPr>
+          <w:rFonts w:ascii="Times New Roman" w:hAnsi="Times New Roman" w:cs="Times New Roman"/>
+        </w:rPr>
+        <w:t>the probability of certain coinfections occurring</w:t>
+      </w:r>
+      <w:r>
+        <w:rPr>
+          <w:rFonts w:ascii="Times New Roman" w:hAnsi="Times New Roman" w:cs="Times New Roman"/>
+        </w:rPr>
+        <w:t xml:space="preserve"> increase significantly</w:t>
+      </w:r>
+      <w:r>
+        <w:rPr>
+          <w:rFonts w:ascii="Times New Roman" w:hAnsi="Times New Roman" w:cs="Times New Roman"/>
+        </w:rPr>
+        <w:t xml:space="preserve">. Most notably, when </w:t>
+      </w:r>
+      <w:r>
+        <w:rPr>
+          <w:rFonts w:ascii="Times New Roman" w:hAnsi="Times New Roman" w:cs="Times New Roman"/>
+          <w:i/>
+        </w:rPr>
+        <w:t>V. destructor</w:t>
+      </w:r>
+      <w:r>
+        <w:rPr>
+          <w:rFonts w:ascii="Times New Roman" w:hAnsi="Times New Roman" w:cs="Times New Roman"/>
+        </w:rPr>
+        <w:t xml:space="preserve"> is in high prevalence, colonies are more likely to have </w:t>
+      </w:r>
+      <w:r>
+        <w:rPr>
+          <w:rFonts w:ascii="Times New Roman" w:hAnsi="Times New Roman" w:cs="Times New Roman"/>
+        </w:rPr>
+        <w:t>high</w:t>
+      </w:r>
+      <w:r>
+        <w:rPr>
+          <w:rFonts w:ascii="Times New Roman" w:hAnsi="Times New Roman" w:cs="Times New Roman"/>
+        </w:rPr>
+        <w:t xml:space="preserve"> BQCV</w:t>
+      </w:r>
+      <w:r>
+        <w:rPr>
+          <w:rFonts w:ascii="Times New Roman" w:hAnsi="Times New Roman" w:cs="Times New Roman"/>
+        </w:rPr>
+        <w:t xml:space="preserve"> and DWV</w:t>
+      </w:r>
+      <w:r>
+        <w:rPr>
+          <w:rFonts w:ascii="Times New Roman" w:hAnsi="Times New Roman" w:cs="Times New Roman"/>
+        </w:rPr>
+        <w:t xml:space="preserve"> loads.  </w:t>
+      </w:r>
+    </w:p>
+    <w:p>
+      <w:pPr>
+        <w:rPr>
+          <w:rFonts w:ascii="Times New Roman" w:hAnsi="Times New Roman" w:cs="Times New Roman"/>
+        </w:rPr>
+      </w:pPr>
+      <w:r>
+        <w:rPr>
+          <w:rFonts w:ascii="Times New Roman" w:hAnsi="Times New Roman" w:cs="Times New Roman"/>
+          <w:b/>
+        </w:rPr>
+        <w:t xml:space="preserve">     </w:t>
+      </w:r>
+      <w:r>
+        <w:rPr>
+          <w:rFonts w:ascii="Times New Roman" w:hAnsi="Times New Roman" w:cs="Times New Roman"/>
+          <w:b/>
+        </w:rPr>
+        <w:t xml:space="preserve">2) </w:t>
+      </w:r>
+      <w:r>
+        <w:rPr>
+          <w:rFonts w:ascii="Times New Roman" w:hAnsi="Times New Roman" w:cs="Times New Roman"/>
+          <w:b/>
+        </w:rPr>
+        <w:t>Pathogen Interactions</w:t>
+      </w:r>
+      <w:r>
+        <w:rPr>
+          <w:rFonts w:ascii="Times New Roman" w:hAnsi="Times New Roman" w:cs="Times New Roman"/>
+          <w:b/>
+        </w:rPr>
+        <w:t>:</w:t>
+      </w:r>
+      <w:r>
+        <w:rPr>
+          <w:rFonts w:ascii="Times New Roman" w:hAnsi="Times New Roman" w:cs="Times New Roman"/>
+          <w:b/>
+        </w:rPr>
+        <w:t xml:space="preserve"> </w:t>
+      </w:r>
+      <w:r>
+        <w:rPr>
+          <w:rFonts w:ascii="Times New Roman" w:hAnsi="Times New Roman" w:cs="Times New Roman"/>
+        </w:rPr>
+        <w:t>I will</w:t>
+      </w:r>
+      <w:r>
+        <w:rPr>
+          <w:rFonts w:ascii="Times New Roman" w:hAnsi="Times New Roman" w:cs="Times New Roman"/>
+        </w:rPr>
+        <w:t xml:space="preserve"> determine how pathogens interact with each other </w:t>
+      </w:r>
+      <w:r>
+        <w:rPr>
+          <w:rFonts w:ascii="Times New Roman" w:hAnsi="Times New Roman" w:cs="Times New Roman"/>
+        </w:rPr>
+        <w:t xml:space="preserve">in a </w:t>
+      </w:r>
+      <w:proofErr w:type="spellStart"/>
+      <w:r>
+        <w:rPr>
+          <w:rFonts w:ascii="Times New Roman" w:hAnsi="Times New Roman" w:cs="Times New Roman"/>
+        </w:rPr>
+        <w:t>coinfected</w:t>
+      </w:r>
+      <w:proofErr w:type="spellEnd"/>
+      <w:r>
+        <w:rPr>
+          <w:rFonts w:ascii="Times New Roman" w:hAnsi="Times New Roman" w:cs="Times New Roman"/>
+        </w:rPr>
+        <w:t xml:space="preserve"> </w:t>
+      </w:r>
+      <w:commentRangeStart w:id="46"/>
+      <w:r>
+        <w:rPr>
+          <w:rFonts w:ascii="Times New Roman" w:hAnsi="Times New Roman" w:cs="Times New Roman"/>
+        </w:rPr>
+        <w:t>host</w:t>
+      </w:r>
+      <w:commentRangeEnd w:id="46"/>
+      <w:r>
+        <w:rPr>
+          <w:rStyle w:val="CommentReference"/>
+        </w:rPr>
+        <w:commentReference w:id="46"/>
+      </w:r>
+      <w:r>
+        <w:rPr>
+          <w:rFonts w:ascii="Times New Roman" w:hAnsi="Times New Roman" w:cs="Times New Roman"/>
+        </w:rPr>
+        <w:t xml:space="preserve">. </w:t>
+      </w:r>
+      <w:r>
+        <w:rPr>
+          <w:rFonts w:ascii="Times New Roman" w:hAnsi="Times New Roman" w:cs="Times New Roman"/>
+          <w:b/>
+          <w:i/>
+        </w:rPr>
+        <w:t>Approac</w:t>
+      </w:r>
+      <w:r>
+        <w:rPr>
+          <w:rFonts w:ascii="Times New Roman" w:hAnsi="Times New Roman" w:cs="Times New Roman"/>
+          <w:b/>
+          <w:i/>
+        </w:rPr>
+        <w:t>h</w:t>
+      </w:r>
+      <w:r>
+        <w:rPr>
+          <w:rFonts w:ascii="Times New Roman" w:hAnsi="Times New Roman" w:cs="Times New Roman"/>
+          <w:b/>
+          <w:i/>
+        </w:rPr>
+        <w:t>:</w:t>
+      </w:r>
+      <w:r>
+        <w:rPr>
+          <w:rFonts w:ascii="Times New Roman" w:hAnsi="Times New Roman" w:cs="Times New Roman"/>
+        </w:rPr>
+        <w:t xml:space="preserve"> </w:t>
+      </w:r>
+      <w:r>
+        <w:rPr>
+          <w:rFonts w:ascii="Times New Roman" w:hAnsi="Times New Roman" w:cs="Times New Roman"/>
+        </w:rPr>
+        <w:t>Three of the four pathogens (</w:t>
+      </w:r>
+      <w:r>
+        <w:rPr>
+          <w:rFonts w:ascii="Times New Roman" w:hAnsi="Times New Roman" w:cs="Times New Roman"/>
+          <w:i/>
+        </w:rPr>
+        <w:t xml:space="preserve">N. </w:t>
+      </w:r>
+      <w:proofErr w:type="spellStart"/>
+      <w:r>
+        <w:rPr>
+          <w:rFonts w:ascii="Times New Roman" w:hAnsi="Times New Roman" w:cs="Times New Roman"/>
+          <w:i/>
+        </w:rPr>
+        <w:t>ceranae</w:t>
+      </w:r>
+      <w:proofErr w:type="spellEnd"/>
+      <w:r>
+        <w:rPr>
+          <w:rFonts w:ascii="Times New Roman" w:hAnsi="Times New Roman" w:cs="Times New Roman"/>
+          <w:i/>
+        </w:rPr>
+        <w:t>, V. destructor</w:t>
+      </w:r>
+      <w:r>
+        <w:rPr>
+          <w:rFonts w:ascii="Times New Roman" w:hAnsi="Times New Roman" w:cs="Times New Roman"/>
+        </w:rPr>
+        <w:t xml:space="preserve"> and DWV) have already been isolated. I will be working on perfecting inoculation techniques and isolating BQCV in 2018.</w:t>
+      </w:r>
+      <w:r>
+        <w:rPr>
+          <w:rFonts w:ascii="Times New Roman" w:hAnsi="Times New Roman" w:cs="Times New Roman"/>
+          <w:i/>
+        </w:rPr>
+        <w:t xml:space="preserve"> </w:t>
+      </w:r>
+      <w:r>
+        <w:rPr>
+          <w:rFonts w:ascii="Times New Roman" w:hAnsi="Times New Roman" w:cs="Times New Roman"/>
+        </w:rPr>
+        <w:t xml:space="preserve">Inoculation studies </w:t>
+      </w:r>
+      <w:r>
+        <w:rPr>
+          <w:rFonts w:ascii="Times New Roman" w:hAnsi="Times New Roman" w:cs="Times New Roman"/>
+        </w:rPr>
+        <w:t xml:space="preserve">will be conducted </w:t>
+      </w:r>
+      <w:r>
+        <w:rPr>
+          <w:rFonts w:ascii="Times New Roman" w:hAnsi="Times New Roman" w:cs="Times New Roman"/>
+        </w:rPr>
+        <w:t xml:space="preserve">in a lab setting using field-realistic pathogen combinations </w:t>
+      </w:r>
+      <w:r>
+        <w:rPr>
+          <w:rFonts w:ascii="Times New Roman" w:hAnsi="Times New Roman" w:cs="Times New Roman"/>
+        </w:rPr>
+        <w:t xml:space="preserve">identified </w:t>
+      </w:r>
+      <w:r>
+        <w:rPr>
+          <w:rFonts w:ascii="Times New Roman" w:hAnsi="Times New Roman" w:cs="Times New Roman"/>
+        </w:rPr>
+        <w:t>from the field study</w:t>
+      </w:r>
+      <w:r>
+        <w:rPr>
+          <w:rFonts w:ascii="Times New Roman" w:hAnsi="Times New Roman" w:cs="Times New Roman"/>
+        </w:rPr>
+        <w:t xml:space="preserve"> in objective 1</w:t>
+      </w:r>
+      <w:r>
+        <w:rPr>
+          <w:rFonts w:ascii="Times New Roman" w:hAnsi="Times New Roman" w:cs="Times New Roman"/>
+        </w:rPr>
+        <w:t>.</w:t>
+      </w:r>
+      <w:r>
+        <w:rPr>
+          <w:rFonts w:ascii="Times New Roman" w:hAnsi="Times New Roman" w:cs="Times New Roman"/>
+        </w:rPr>
+        <w:t xml:space="preserve"> </w:t>
+      </w:r>
+      <w:r>
+        <w:rPr>
+          <w:rFonts w:ascii="Times New Roman" w:hAnsi="Times New Roman" w:cs="Times New Roman"/>
+        </w:rPr>
+        <w:t>By measuring disease loads after coinfection, I will characterize how the Primary infection reacts to secondary infection.</w:t>
+      </w:r>
+      <w:r>
+        <w:rPr>
+          <w:rFonts w:ascii="Times New Roman" w:hAnsi="Times New Roman" w:cs="Times New Roman"/>
+        </w:rPr>
+        <w:t xml:space="preserve"> </w:t>
+      </w:r>
+    </w:p>
+    <w:p>
+      <w:pPr>
+        <w:rPr>
+          <w:rFonts w:ascii="Times New Roman" w:hAnsi="Times New Roman" w:cs="Times New Roman"/>
+          <w:b/>
+        </w:rPr>
+      </w:pPr>
+      <w:r>
+        <w:rPr>
+          <w:rFonts w:ascii="Times New Roman" w:hAnsi="Times New Roman" w:cs="Times New Roman"/>
+          <w:b/>
+        </w:rPr>
+        <w:t xml:space="preserve">     </w:t>
+      </w:r>
+      <w:r>
+        <w:rPr>
+          <w:rFonts w:ascii="Times New Roman" w:hAnsi="Times New Roman" w:cs="Times New Roman"/>
+          <w:b/>
+        </w:rPr>
+        <w:t xml:space="preserve">3) </w:t>
+      </w:r>
+      <w:r>
+        <w:rPr>
+          <w:rFonts w:ascii="Times New Roman" w:hAnsi="Times New Roman" w:cs="Times New Roman"/>
+          <w:b/>
+        </w:rPr>
+        <w:t>Synergistic Effects and Host Mortality</w:t>
+      </w:r>
+      <w:r>
+        <w:rPr>
+          <w:rFonts w:ascii="Times New Roman" w:hAnsi="Times New Roman" w:cs="Times New Roman"/>
+          <w:b/>
+        </w:rPr>
+        <w:t>:</w:t>
+      </w:r>
+      <w:r>
+        <w:rPr>
+          <w:rFonts w:ascii="Times New Roman" w:hAnsi="Times New Roman" w:cs="Times New Roman"/>
+          <w:b/>
+        </w:rPr>
+        <w:t xml:space="preserve"> </w:t>
+      </w:r>
+      <w:r>
+        <w:rPr>
+          <w:rFonts w:ascii="Times New Roman" w:hAnsi="Times New Roman" w:cs="Times New Roman"/>
+        </w:rPr>
+        <w:t>I will</w:t>
+      </w:r>
+      <w:r>
+        <w:rPr>
+          <w:rFonts w:ascii="Times New Roman" w:hAnsi="Times New Roman" w:cs="Times New Roman"/>
+        </w:rPr>
+        <w:t xml:space="preserve"> determine how these pathogen-pathogen interactions affect </w:t>
+      </w:r>
+      <w:commentRangeStart w:id="47"/>
+      <w:r>
+        <w:rPr>
+          <w:rFonts w:ascii="Times New Roman" w:hAnsi="Times New Roman" w:cs="Times New Roman"/>
+          <w:highlight w:val="yellow"/>
+        </w:rPr>
+        <w:t>host mortality</w:t>
+      </w:r>
+      <w:r>
+        <w:rPr>
+          <w:rFonts w:ascii="Times New Roman" w:hAnsi="Times New Roman" w:cs="Times New Roman"/>
+        </w:rPr>
+        <w:t xml:space="preserve"> </w:t>
+      </w:r>
+      <w:commentRangeEnd w:id="47"/>
+      <w:r>
+        <w:rPr>
+          <w:rStyle w:val="CommentReference"/>
+        </w:rPr>
+        <w:commentReference w:id="47"/>
+      </w:r>
+      <w:r>
+        <w:rPr>
+          <w:rFonts w:ascii="Times New Roman" w:hAnsi="Times New Roman" w:cs="Times New Roman"/>
+        </w:rPr>
+        <w:t>at</w:t>
+      </w:r>
+      <w:r>
+        <w:rPr>
+          <w:rFonts w:ascii="Times New Roman" w:hAnsi="Times New Roman" w:cs="Times New Roman"/>
+        </w:rPr>
+        <w:t xml:space="preserve"> both a</w:t>
+      </w:r>
+      <w:r>
+        <w:rPr>
+          <w:rFonts w:ascii="Times New Roman" w:hAnsi="Times New Roman" w:cs="Times New Roman"/>
+        </w:rPr>
+        <w:t xml:space="preserve">n individual and colony </w:t>
+      </w:r>
+      <w:del w:id="48" w:author="Samantha" w:date="2017-09-19T12:36:00Z">
+        <w:r>
+          <w:rPr>
+            <w:rFonts w:ascii="Times New Roman" w:hAnsi="Times New Roman" w:cs="Times New Roman"/>
+          </w:rPr>
+          <w:delText>setting</w:delText>
+        </w:r>
+      </w:del>
+      <w:ins w:id="49" w:author="Samantha" w:date="2017-09-19T12:36:00Z">
+        <w:r>
+          <w:rPr>
+            <w:rFonts w:ascii="Times New Roman" w:hAnsi="Times New Roman" w:cs="Times New Roman"/>
+          </w:rPr>
+          <w:t>level</w:t>
+        </w:r>
+      </w:ins>
+      <w:r>
+        <w:rPr>
+          <w:rFonts w:ascii="Times New Roman" w:hAnsi="Times New Roman" w:cs="Times New Roman"/>
+        </w:rPr>
+        <w:t xml:space="preserve">. </w:t>
+      </w:r>
+      <w:r>
+        <w:rPr>
+          <w:rFonts w:ascii="Times New Roman" w:hAnsi="Times New Roman" w:cs="Times New Roman"/>
+          <w:b/>
+          <w:i/>
+        </w:rPr>
+        <w:t>Approach:</w:t>
+      </w:r>
+      <w:r>
+        <w:rPr>
+          <w:rFonts w:ascii="Times New Roman" w:hAnsi="Times New Roman" w:cs="Times New Roman"/>
+        </w:rPr>
+        <w:t xml:space="preserve"> </w:t>
+      </w:r>
+      <w:r>
+        <w:rPr>
+          <w:rFonts w:ascii="Times New Roman" w:hAnsi="Times New Roman" w:cs="Times New Roman"/>
+        </w:rPr>
+        <w:t xml:space="preserve">I will select a subset of pathogen combinations from research objective 2 and conduct </w:t>
+      </w:r>
+      <w:r>
+        <w:rPr>
+          <w:rFonts w:ascii="Times New Roman" w:hAnsi="Times New Roman" w:cs="Times New Roman"/>
+        </w:rPr>
+        <w:t xml:space="preserve">inoculation </w:t>
+      </w:r>
+      <w:r>
+        <w:rPr>
+          <w:rFonts w:ascii="Times New Roman" w:hAnsi="Times New Roman" w:cs="Times New Roman"/>
+        </w:rPr>
+        <w:t>experiments using small experimental colonies (micro-colonies)</w:t>
+      </w:r>
+      <w:r>
+        <w:rPr>
+          <w:rFonts w:ascii="Times New Roman" w:hAnsi="Times New Roman" w:cs="Times New Roman"/>
+        </w:rPr>
+        <w:t>.</w:t>
+      </w:r>
+      <w:r>
+        <w:rPr>
+          <w:rFonts w:ascii="Times New Roman" w:hAnsi="Times New Roman" w:cs="Times New Roman"/>
+        </w:rPr>
+        <w:t xml:space="preserve"> Individual mortalities as well as colony loss will be recorded. Surviving bees will be assayed for pathogen loads. </w:t>
+      </w:r>
+      <w:r>
+        <w:rPr>
+          <w:rFonts w:ascii="Times New Roman" w:hAnsi="Times New Roman" w:cs="Times New Roman"/>
+        </w:rPr>
+        <w:t xml:space="preserve"> </w:t>
+      </w:r>
+    </w:p>
+    <w:p>
+      <w:pPr>
+        <w:rPr>
+          <w:ins w:id="50" w:author="Samantha" w:date="2017-09-19T12:36:00Z"/>
+          <w:rFonts w:ascii="Times New Roman" w:hAnsi="Times New Roman" w:cs="Times New Roman"/>
+          <w:b/>
+        </w:rPr>
+      </w:pPr>
+    </w:p>
+    <w:p>
+      <w:pPr>
+        <w:rPr>
+          <w:rFonts w:ascii="Times New Roman" w:hAnsi="Times New Roman" w:cs="Times New Roman"/>
+          <w:b/>
+          <w:color w:val="000000" w:themeColor="text1"/>
+          <w:sz w:val="20"/>
+          <w:szCs w:val="20"/>
+        </w:rPr>
+      </w:pPr>
+      <w:commentRangeStart w:id="51"/>
+      <w:del w:id="52" w:author="Samantha" w:date="2017-09-19T12:36:00Z">
+        <w:r>
+          <w:rPr>
+            <w:rFonts w:ascii="Times New Roman" w:hAnsi="Times New Roman" w:cs="Times New Roman"/>
+            <w:b/>
+          </w:rPr>
+          <w:delText xml:space="preserve">     </w:delText>
+        </w:r>
+        <w:r>
+          <w:rPr>
+            <w:rFonts w:ascii="Times New Roman" w:hAnsi="Times New Roman" w:cs="Times New Roman"/>
+            <w:b/>
+          </w:rPr>
+          <w:delText>A</w:delText>
+        </w:r>
+        <w:r>
+          <w:rPr>
+            <w:rFonts w:ascii="Times New Roman" w:hAnsi="Times New Roman" w:cs="Times New Roman"/>
+            <w:b/>
+          </w:rPr>
+          <w:delText xml:space="preserve">) </w:delText>
+        </w:r>
+      </w:del>
+      <w:r>
+        <w:rPr>
+          <w:rFonts w:ascii="Times New Roman" w:hAnsi="Times New Roman" w:cs="Times New Roman"/>
+          <w:b/>
+        </w:rPr>
+        <w:t>Broader Impacts</w:t>
+      </w:r>
+      <w:r>
+        <w:rPr>
+          <w:rFonts w:ascii="Times New Roman" w:eastAsia="Times New Roman" w:hAnsi="Times New Roman" w:cs="Times New Roman"/>
+          <w:b/>
+        </w:rPr>
+        <w:t>:</w:t>
+      </w:r>
+      <w:ins w:id="53" w:author="Samantha" w:date="2017-09-19T12:41:00Z">
+        <w:r>
+          <w:rPr>
+            <w:rFonts w:ascii="Times New Roman" w:eastAsia="Times New Roman" w:hAnsi="Times New Roman" w:cs="Times New Roman"/>
+            <w:b/>
+          </w:rPr>
+          <w:t xml:space="preserve"> </w:t>
+        </w:r>
+      </w:ins>
+      <w:del w:id="54" w:author="Samantha" w:date="2017-09-19T12:41:00Z">
+        <w:r>
+          <w:rPr>
+            <w:rFonts w:ascii="Times New Roman" w:eastAsia="Times New Roman" w:hAnsi="Times New Roman" w:cs="Times New Roman"/>
+            <w:b/>
+          </w:rPr>
+          <w:delText xml:space="preserve"> </w:delText>
+        </w:r>
+      </w:del>
+      <w:del w:id="55" w:author="Samantha" w:date="2017-09-19T12:42:00Z">
+        <w:r>
+          <w:rPr>
+            <w:rFonts w:ascii="Times New Roman" w:eastAsia="Times New Roman" w:hAnsi="Times New Roman" w:cs="Times New Roman"/>
+            <w:b/>
+            <w:i/>
+          </w:rPr>
+          <w:delText xml:space="preserve">Community Ecology </w:delText>
+        </w:r>
+      </w:del>
+      <w:del w:id="56" w:author="Samantha" w:date="2017-09-19T12:36:00Z">
+        <w:r>
+          <w:rPr>
+            <w:rFonts w:ascii="Times New Roman" w:eastAsia="Times New Roman" w:hAnsi="Times New Roman" w:cs="Times New Roman"/>
+            <w:b/>
+            <w:i/>
+          </w:rPr>
+          <w:delText xml:space="preserve">Approach </w:delText>
+        </w:r>
+      </w:del>
+      <w:del w:id="57" w:author="Samantha" w:date="2017-09-19T12:42:00Z">
+        <w:r>
+          <w:rPr>
+            <w:rFonts w:ascii="Times New Roman" w:eastAsia="Times New Roman" w:hAnsi="Times New Roman" w:cs="Times New Roman"/>
+            <w:b/>
+            <w:i/>
+          </w:rPr>
+          <w:delText>to Infectious Disease</w:delText>
+        </w:r>
+        <w:r>
+          <w:rPr>
+            <w:rFonts w:ascii="Times New Roman" w:eastAsia="Times New Roman" w:hAnsi="Times New Roman" w:cs="Times New Roman"/>
+            <w:b/>
+          </w:rPr>
+          <w:delText>.</w:delText>
+        </w:r>
+        <w:r>
+          <w:rPr>
+            <w:rFonts w:ascii="Times New Roman" w:eastAsia="Times New Roman" w:hAnsi="Times New Roman" w:cs="Times New Roman"/>
+            <w:b/>
+          </w:rPr>
+          <w:delText xml:space="preserve"> </w:delText>
+        </w:r>
+        <w:r>
+          <w:rPr>
+            <w:rFonts w:ascii="Times New Roman" w:eastAsia="Times New Roman" w:hAnsi="Times New Roman" w:cs="Times New Roman"/>
+          </w:rPr>
+          <w:delText>C</w:delText>
+        </w:r>
+        <w:r>
+          <w:rPr>
+            <w:rFonts w:ascii="Times New Roman" w:eastAsia="Times New Roman" w:hAnsi="Times New Roman" w:cs="Times New Roman"/>
+          </w:rPr>
+          <w:delText xml:space="preserve">oinfection </w:delText>
+        </w:r>
+        <w:r>
+          <w:rPr>
+            <w:rFonts w:ascii="Times New Roman" w:eastAsia="Times New Roman" w:hAnsi="Times New Roman" w:cs="Times New Roman"/>
+          </w:rPr>
+          <w:delText>describes p</w:delText>
+        </w:r>
+        <w:r>
+          <w:rPr>
+            <w:rFonts w:ascii="Times New Roman" w:eastAsia="Times New Roman" w:hAnsi="Times New Roman" w:cs="Times New Roman"/>
+          </w:rPr>
+          <w:delText>athogen-pathogen</w:delText>
+        </w:r>
+        <w:r>
+          <w:rPr>
+            <w:rFonts w:ascii="Times New Roman" w:eastAsia="Times New Roman" w:hAnsi="Times New Roman" w:cs="Times New Roman"/>
+          </w:rPr>
+          <w:delText xml:space="preserve"> and pathogen-host</w:delText>
+        </w:r>
+        <w:r>
+          <w:rPr>
+            <w:rFonts w:ascii="Times New Roman" w:eastAsia="Times New Roman" w:hAnsi="Times New Roman" w:cs="Times New Roman"/>
+          </w:rPr>
+          <w:delText xml:space="preserve"> interaction</w:delText>
+        </w:r>
+        <w:r>
+          <w:rPr>
+            <w:rFonts w:ascii="Times New Roman" w:eastAsia="Times New Roman" w:hAnsi="Times New Roman" w:cs="Times New Roman"/>
+          </w:rPr>
+          <w:delText xml:space="preserve">s. Infectious disease researchers need look no farther than the well-vetted field of community ecology for both methodology and expertise. </w:delText>
+        </w:r>
+        <w:r>
+          <w:rPr>
+            <w:rFonts w:ascii="Times New Roman" w:eastAsia="Times New Roman" w:hAnsi="Times New Roman" w:cs="Times New Roman"/>
+            <w:highlight w:val="yellow"/>
+          </w:rPr>
+          <w:delText>By imagining</w:delText>
+        </w:r>
+        <w:r>
+          <w:rPr>
+            <w:rFonts w:ascii="Times New Roman" w:eastAsia="Times New Roman" w:hAnsi="Times New Roman" w:cs="Times New Roman"/>
+          </w:rPr>
+          <w:delText xml:space="preserve"> a community of parasites populating a host </w:delText>
+        </w:r>
+        <w:r>
+          <w:rPr>
+            <w:rFonts w:ascii="Times New Roman" w:eastAsia="Times New Roman" w:hAnsi="Times New Roman" w:cs="Times New Roman"/>
+          </w:rPr>
+          <w:delText xml:space="preserve">environment, the ideas of competition, mutualism and resource-depletion </w:delText>
+        </w:r>
+        <w:r>
+          <w:rPr>
+            <w:rFonts w:ascii="Times New Roman" w:eastAsia="Times New Roman" w:hAnsi="Times New Roman" w:cs="Times New Roman"/>
+            <w:highlight w:val="yellow"/>
+          </w:rPr>
+          <w:delText>come readily to mind</w:delText>
+        </w:r>
+        <w:r>
+          <w:rPr>
+            <w:rFonts w:ascii="Times New Roman" w:eastAsia="Times New Roman" w:hAnsi="Times New Roman" w:cs="Times New Roman"/>
+          </w:rPr>
+          <w:delText xml:space="preserve">. </w:delText>
+        </w:r>
+      </w:del>
+      <w:r>
+        <w:rPr>
+          <w:rFonts w:ascii="Times New Roman" w:eastAsia="Times New Roman" w:hAnsi="Times New Roman" w:cs="Times New Roman"/>
+        </w:rPr>
+        <w:t xml:space="preserve">By bringing fundamental principles of community ecology into the infectious disease arena, </w:t>
+      </w:r>
+      <w:ins w:id="58" w:author="Samantha" w:date="2017-09-19T12:42:00Z">
+        <w:r>
+          <w:rPr>
+            <w:rFonts w:ascii="Times New Roman" w:eastAsia="Times New Roman" w:hAnsi="Times New Roman" w:cs="Times New Roman"/>
+          </w:rPr>
+          <w:t>my work will further the discipline of disease ecology by focusing on an understudied area, coinfection and parasite interactions (CITE).</w:t>
+        </w:r>
+      </w:ins>
+      <w:ins w:id="59" w:author="Samantha" w:date="2017-09-19T12:43:00Z">
+        <w:r>
+          <w:rPr>
+            <w:rFonts w:ascii="Times New Roman" w:eastAsia="Times New Roman" w:hAnsi="Times New Roman" w:cs="Times New Roman"/>
+          </w:rPr>
+          <w:t xml:space="preserve"> </w:t>
+        </w:r>
+      </w:ins>
+      <w:ins w:id="60" w:author="Samantha" w:date="2017-09-19T12:44:00Z">
+        <w:r>
+          <w:rPr>
+            <w:rFonts w:ascii="Times New Roman" w:eastAsia="Times New Roman" w:hAnsi="Times New Roman" w:cs="Times New Roman"/>
+          </w:rPr>
+          <w:t xml:space="preserve">In discovering how multiple pathogens interact to affect bee health, </w:t>
+        </w:r>
+      </w:ins>
+      <w:ins w:id="61" w:author="Samantha" w:date="2017-09-19T12:43:00Z">
+        <w:r>
+          <w:rPr>
+            <w:rFonts w:ascii="Times New Roman" w:eastAsia="Times New Roman" w:hAnsi="Times New Roman" w:cs="Times New Roman"/>
+          </w:rPr>
+          <w:t xml:space="preserve">my work will </w:t>
+        </w:r>
+      </w:ins>
+      <w:ins w:id="62" w:author="Samantha" w:date="2017-09-19T12:47:00Z">
+        <w:r>
+          <w:rPr>
+            <w:rFonts w:ascii="Times New Roman" w:eastAsia="Times New Roman" w:hAnsi="Times New Roman" w:cs="Times New Roman"/>
+          </w:rPr>
+          <w:t>advance</w:t>
+        </w:r>
+      </w:ins>
+      <w:ins w:id="63" w:author="Samantha" w:date="2017-09-19T12:43:00Z">
+        <w:r>
+          <w:rPr>
+            <w:rFonts w:ascii="Times New Roman" w:eastAsia="Times New Roman" w:hAnsi="Times New Roman" w:cs="Times New Roman"/>
+          </w:rPr>
+          <w:t xml:space="preserve"> </w:t>
+        </w:r>
+      </w:ins>
+      <w:ins w:id="64" w:author="Samantha" w:date="2017-09-19T12:45:00Z">
+        <w:r>
+          <w:rPr>
+            <w:rFonts w:ascii="Times New Roman" w:eastAsia="Times New Roman" w:hAnsi="Times New Roman" w:cs="Times New Roman"/>
+          </w:rPr>
+          <w:t xml:space="preserve">efforts to understand the threats to </w:t>
+        </w:r>
+      </w:ins>
+      <w:ins w:id="65" w:author="Samantha" w:date="2017-09-19T12:49:00Z">
+        <w:r>
+          <w:rPr>
+            <w:rFonts w:ascii="Times New Roman" w:eastAsia="Times New Roman" w:hAnsi="Times New Roman" w:cs="Times New Roman"/>
+          </w:rPr>
+          <w:t>bees and could lead to treatment recommendations to</w:t>
+        </w:r>
+      </w:ins>
+      <w:ins w:id="66" w:author="Samantha" w:date="2017-09-19T12:45:00Z">
+        <w:r>
+          <w:rPr>
+            <w:rFonts w:ascii="Times New Roman" w:eastAsia="Times New Roman" w:hAnsi="Times New Roman" w:cs="Times New Roman"/>
+          </w:rPr>
+          <w:t xml:space="preserve"> improve </w:t>
+        </w:r>
+      </w:ins>
+      <w:ins w:id="67" w:author="Samantha" w:date="2017-09-19T12:48:00Z">
+        <w:r>
+          <w:rPr>
+            <w:rFonts w:ascii="Times New Roman" w:eastAsia="Times New Roman" w:hAnsi="Times New Roman" w:cs="Times New Roman"/>
+          </w:rPr>
+          <w:t xml:space="preserve">honey </w:t>
+        </w:r>
+      </w:ins>
+      <w:ins w:id="68" w:author="Samantha" w:date="2017-09-19T12:45:00Z">
+        <w:r>
+          <w:rPr>
+            <w:rFonts w:ascii="Times New Roman" w:eastAsia="Times New Roman" w:hAnsi="Times New Roman" w:cs="Times New Roman"/>
+          </w:rPr>
+          <w:t>bee health</w:t>
+        </w:r>
+      </w:ins>
+      <w:ins w:id="69" w:author="Samantha" w:date="2017-09-19T12:49:00Z">
+        <w:r>
+          <w:rPr>
+            <w:rFonts w:ascii="Times New Roman" w:eastAsia="Times New Roman" w:hAnsi="Times New Roman" w:cs="Times New Roman"/>
+          </w:rPr>
+          <w:t>. This will directly benefit beekeepers and growers reliant on the pollination serves of bees.</w:t>
+        </w:r>
+      </w:ins>
+      <w:del w:id="70" w:author="Samantha" w:date="2017-09-19T12:43:00Z">
+        <w:r>
+          <w:rPr>
+            <w:rFonts w:ascii="Times New Roman" w:eastAsia="Times New Roman" w:hAnsi="Times New Roman" w:cs="Times New Roman"/>
+            <w:highlight w:val="yellow"/>
+          </w:rPr>
+          <w:delText>I hope to begin</w:delText>
+        </w:r>
+        <w:r>
+          <w:rPr>
+            <w:rFonts w:ascii="Times New Roman" w:eastAsia="Times New Roman" w:hAnsi="Times New Roman" w:cs="Times New Roman"/>
+          </w:rPr>
+          <w:delText xml:space="preserve"> to think abo</w:delText>
+        </w:r>
+        <w:r>
+          <w:rPr>
+            <w:rFonts w:ascii="Times New Roman" w:eastAsia="Times New Roman" w:hAnsi="Times New Roman" w:cs="Times New Roman"/>
+          </w:rPr>
+          <w:delText>ut coinfection</w:delText>
+        </w:r>
+        <w:r>
+          <w:rPr>
+            <w:rFonts w:ascii="Times New Roman" w:eastAsia="Times New Roman" w:hAnsi="Times New Roman" w:cs="Times New Roman"/>
+          </w:rPr>
+          <w:delText xml:space="preserve"> from a novel </w:delText>
+        </w:r>
+        <w:r>
+          <w:rPr>
+            <w:rFonts w:ascii="Times New Roman" w:eastAsia="Times New Roman" w:hAnsi="Times New Roman" w:cs="Times New Roman"/>
+          </w:rPr>
+          <w:delText>angle,</w:delText>
+        </w:r>
+        <w:r>
+          <w:rPr>
+            <w:rFonts w:ascii="Times New Roman" w:eastAsia="Times New Roman" w:hAnsi="Times New Roman" w:cs="Times New Roman"/>
+          </w:rPr>
+          <w:delText xml:space="preserve"> bringing the top minds in each field together.   </w:delText>
+        </w:r>
+        <w:commentRangeEnd w:id="51"/>
+        <w:r>
+          <w:rPr>
+            <w:rStyle w:val="CommentReference"/>
+          </w:rPr>
+          <w:commentReference w:id="51"/>
+        </w:r>
+      </w:del>
+      <w:ins w:id="71" w:author="Samantha" w:date="2017-09-19T12:52:00Z">
+        <w:r>
+          <w:rPr>
+            <w:rFonts w:ascii="Times New Roman" w:hAnsi="Times New Roman" w:cs="Times New Roman"/>
+            <w:b/>
+          </w:rPr>
+          <w:t xml:space="preserve"> </w:t>
+        </w:r>
+        <w:r>
+          <w:rPr>
+            <w:rFonts w:ascii="Times New Roman" w:eastAsia="Times New Roman" w:hAnsi="Times New Roman" w:cs="Times New Roman"/>
+          </w:rPr>
+          <w:t>C</w:t>
+        </w:r>
+      </w:ins>
+      <w:r>
+        <w:rPr>
+          <w:rFonts w:ascii="Times New Roman" w:eastAsia="Times New Roman" w:hAnsi="Times New Roman" w:cs="Times New Roman"/>
+        </w:rPr>
+        <w:t>oinfection</w:t>
+      </w:r>
+      <w:ins w:id="72" w:author="Samantha" w:date="2017-09-19T12:52:00Z">
+        <w:r>
+          <w:rPr>
+            <w:rFonts w:ascii="Times New Roman" w:eastAsia="Times New Roman" w:hAnsi="Times New Roman" w:cs="Times New Roman"/>
+          </w:rPr>
+          <w:t xml:space="preserve"> also</w:t>
+        </w:r>
+      </w:ins>
+      <w:r>
+        <w:rPr>
+          <w:rFonts w:ascii="Times New Roman" w:eastAsia="Times New Roman" w:hAnsi="Times New Roman" w:cs="Times New Roman"/>
+        </w:rPr>
+        <w:t xml:space="preserve"> poses a risk to the na</w:t>
+      </w:r>
+      <w:r>
+        <w:rPr>
+          <w:rFonts w:ascii="Times New Roman" w:eastAsia="Times New Roman" w:hAnsi="Times New Roman" w:cs="Times New Roman"/>
+        </w:rPr>
+        <w:t xml:space="preserve">tive bee community as well as </w:t>
+      </w:r>
+      <w:r>
+        <w:rPr>
+          <w:rFonts w:ascii="Times New Roman" w:eastAsia="Times New Roman" w:hAnsi="Times New Roman" w:cs="Times New Roman"/>
+        </w:rPr>
+        <w:t>managed honeybee</w:t>
+      </w:r>
+      <w:r>
+        <w:rPr>
+          <w:rFonts w:ascii="Times New Roman" w:eastAsia="Times New Roman" w:hAnsi="Times New Roman" w:cs="Times New Roman"/>
+        </w:rPr>
+        <w:t>s</w:t>
+      </w:r>
+      <w:r>
+        <w:rPr>
+          <w:rFonts w:ascii="Times New Roman" w:eastAsia="Times New Roman" w:hAnsi="Times New Roman" w:cs="Times New Roman"/>
+        </w:rPr>
+        <w:t xml:space="preserve">. </w:t>
+      </w:r>
+      <w:ins w:id="73" w:author="Samantha" w:date="2017-09-19T12:52:00Z">
+        <w:r>
+          <w:rPr>
+            <w:rFonts w:ascii="Times New Roman" w:eastAsia="Times New Roman" w:hAnsi="Times New Roman" w:cs="Times New Roman"/>
+          </w:rPr>
+          <w:t xml:space="preserve">Many </w:t>
+        </w:r>
+      </w:ins>
+      <w:r>
+        <w:rPr>
+          <w:rFonts w:ascii="Times New Roman" w:eastAsia="Times New Roman" w:hAnsi="Times New Roman" w:cs="Times New Roman"/>
+        </w:rPr>
+        <w:t xml:space="preserve">pathogens, especially </w:t>
+      </w:r>
+      <w:proofErr w:type="spellStart"/>
+      <w:ins w:id="74" w:author="Samantha" w:date="2017-09-19T12:52:00Z">
+        <w:r>
+          <w:rPr>
+            <w:rFonts w:ascii="Times New Roman" w:eastAsia="Times New Roman" w:hAnsi="Times New Roman" w:cs="Times New Roman"/>
+            <w:i/>
+          </w:rPr>
+          <w:t>Nosema</w:t>
+        </w:r>
+      </w:ins>
+      <w:proofErr w:type="spellEnd"/>
+      <w:r>
+        <w:rPr>
+          <w:rFonts w:ascii="Times New Roman" w:eastAsia="Times New Roman" w:hAnsi="Times New Roman" w:cs="Times New Roman"/>
+          <w:i/>
+        </w:rPr>
+        <w:t>.</w:t>
+      </w:r>
+      <w:ins w:id="75" w:author="Samantha" w:date="2017-09-19T12:52:00Z">
+        <w:r>
+          <w:rPr>
+            <w:rFonts w:ascii="Times New Roman" w:eastAsia="Times New Roman" w:hAnsi="Times New Roman" w:cs="Times New Roman"/>
+            <w:i/>
+          </w:rPr>
+          <w:t xml:space="preserve"> Spp. </w:t>
+        </w:r>
+      </w:ins>
+      <w:r>
+        <w:rPr>
+          <w:rFonts w:ascii="Times New Roman" w:eastAsia="Times New Roman" w:hAnsi="Times New Roman" w:cs="Times New Roman"/>
+        </w:rPr>
+        <w:t xml:space="preserve">and </w:t>
+      </w:r>
+      <w:r>
+        <w:rPr>
+          <w:rFonts w:ascii="Times New Roman" w:eastAsia="Times New Roman" w:hAnsi="Times New Roman" w:cs="Times New Roman"/>
+          <w:highlight w:val="yellow"/>
+        </w:rPr>
+        <w:t>several</w:t>
+      </w:r>
+      <w:r>
+        <w:rPr>
+          <w:rFonts w:ascii="Times New Roman" w:eastAsia="Times New Roman" w:hAnsi="Times New Roman" w:cs="Times New Roman"/>
+        </w:rPr>
+        <w:t xml:space="preserve"> RNA</w:t>
+      </w:r>
+      <w:r>
+        <w:rPr>
+          <w:rFonts w:ascii="Times New Roman" w:eastAsia="Times New Roman" w:hAnsi="Times New Roman" w:cs="Times New Roman"/>
+        </w:rPr>
+        <w:t xml:space="preserve"> viruses (including DWV</w:t>
+      </w:r>
+      <w:r>
+        <w:rPr>
+          <w:rFonts w:ascii="Times New Roman" w:eastAsia="Times New Roman" w:hAnsi="Times New Roman" w:cs="Times New Roman"/>
+        </w:rPr>
+        <w:t>) have been shown to</w:t>
+      </w:r>
+      <w:r>
+        <w:rPr>
+          <w:rFonts w:ascii="Times New Roman" w:eastAsia="Times New Roman" w:hAnsi="Times New Roman" w:cs="Times New Roman"/>
+        </w:rPr>
+        <w:t xml:space="preserve"> be spilling over into </w:t>
+      </w:r>
+      <w:r>
+        <w:rPr>
+          <w:rFonts w:ascii="Times New Roman" w:eastAsia="Times New Roman" w:hAnsi="Times New Roman" w:cs="Times New Roman"/>
+          <w:highlight w:val="yellow"/>
+        </w:rPr>
+        <w:t>wild</w:t>
+      </w:r>
+      <w:r>
+        <w:rPr>
+          <w:rFonts w:ascii="Times New Roman" w:eastAsia="Times New Roman" w:hAnsi="Times New Roman" w:cs="Times New Roman"/>
+        </w:rPr>
+        <w:t xml:space="preserve"> </w:t>
+      </w:r>
+      <w:r>
+        <w:rPr>
+          <w:rFonts w:ascii="Times New Roman" w:eastAsia="Times New Roman" w:hAnsi="Times New Roman" w:cs="Times New Roman"/>
+        </w:rPr>
+        <w:t>bee communities (</w:t>
+      </w:r>
+      <w:r>
+        <w:rPr>
+          <w:rFonts w:ascii="Times New Roman" w:hAnsi="Times New Roman" w:cs="Times New Roman"/>
+        </w:rPr>
+        <w:t>8</w:t>
+      </w:r>
+      <w:r>
+        <w:rPr>
+          <w:rFonts w:ascii="Times New Roman" w:hAnsi="Times New Roman" w:cs="Times New Roman"/>
+        </w:rPr>
+        <w:t>)</w:t>
+      </w:r>
+      <w:r>
+        <w:rPr>
+          <w:rFonts w:ascii="Times New Roman" w:hAnsi="Times New Roman" w:cs="Times New Roman"/>
+        </w:rPr>
+        <w:t>.</w:t>
       </w:r>
       <w:r>
         <w:rPr>
@@ -668,1503 +2793,167 @@
           <w:spacing w:val="-1"/>
           <w:position w:val="2"/>
         </w:rPr>
-        <w:t xml:space="preserve">, specifically, </w:t>
-      </w:r>
-      <w:r>
-        <w:rPr>
-          <w:rFonts w:ascii="Times New Roman" w:hAnsi="Times New Roman" w:cs="Times New Roman"/>
-          <w:spacing w:val="-1"/>
-          <w:position w:val="2"/>
-        </w:rPr>
-        <w:t>how these pathogens interact with each other within a host</w:t>
-      </w:r>
-      <w:r>
-        <w:rPr>
-          <w:rFonts w:ascii="Times New Roman" w:hAnsi="Times New Roman" w:cs="Times New Roman"/>
-          <w:spacing w:val="-1"/>
-          <w:position w:val="2"/>
-        </w:rPr>
         <w:t xml:space="preserve"> </w:t>
       </w:r>
       <w:r>
         <w:rPr>
-          <w:rFonts w:ascii="Times New Roman" w:hAnsi="Times New Roman" w:cs="Times New Roman"/>
-          <w:spacing w:val="-1"/>
-          <w:position w:val="2"/>
-        </w:rPr>
-        <w:t>is severely lacking</w:t>
-      </w:r>
-      <w:r>
-        <w:rPr>
-          <w:rFonts w:ascii="Times New Roman" w:hAnsi="Times New Roman" w:cs="Times New Roman"/>
-          <w:spacing w:val="-1"/>
-          <w:position w:val="2"/>
-        </w:rPr>
-        <w:t xml:space="preserve"> (CITE)</w:t>
-      </w:r>
-      <w:r>
-        <w:rPr>
-          <w:rFonts w:ascii="Times New Roman" w:hAnsi="Times New Roman" w:cs="Times New Roman"/>
-          <w:spacing w:val="-1"/>
-          <w:position w:val="2"/>
-        </w:rPr>
-        <w:t xml:space="preserve">. </w:t>
-      </w:r>
-      <w:r>
-        <w:rPr>
           <w:rFonts w:ascii="Times New Roman" w:eastAsia="Times New Roman" w:hAnsi="Times New Roman" w:cs="Times New Roman"/>
         </w:rPr>
-        <w:t>M</w:t>
-      </w:r>
-      <w:r>
-        <w:rPr>
-          <w:rFonts w:ascii="Times New Roman" w:hAnsi="Times New Roman" w:cs="Times New Roman"/>
-          <w:b/>
-          <w:noProof/>
-        </w:rPr>
-        <w:t xml:space="preserve">y goal is to advance our understanding of the mechanisms and outcomes related to coinfection by applying fundamental principles </w:t>
-      </w:r>
-      <w:r>
-        <w:rPr>
-          <w:rFonts w:ascii="Times New Roman" w:hAnsi="Times New Roman" w:cs="Times New Roman"/>
-          <w:b/>
-          <w:noProof/>
-        </w:rPr>
-        <w:t xml:space="preserve">(Concepts?) </w:t>
-      </w:r>
-      <w:r>
-        <w:rPr>
-          <w:rFonts w:ascii="Times New Roman" w:hAnsi="Times New Roman" w:cs="Times New Roman"/>
-          <w:b/>
-          <w:noProof/>
-        </w:rPr>
-        <w:t xml:space="preserve">of community ecology to a honey bee disease system. </w:t>
+        <w:t xml:space="preserve">Understanding how pathogens interact with each other and their host in managed honeybees will allow us to make better recommendations </w:t>
       </w:r>
       <w:r>
         <w:rPr>
           <w:rFonts w:ascii="Times New Roman" w:eastAsia="Times New Roman" w:hAnsi="Times New Roman" w:cs="Times New Roman"/>
         </w:rPr>
-        <w:t>I will focus on</w:t>
+        <w:t xml:space="preserve">for </w:t>
       </w:r>
       <w:r>
         <w:rPr>
           <w:rFonts w:ascii="Times New Roman" w:eastAsia="Times New Roman" w:hAnsi="Times New Roman" w:cs="Times New Roman"/>
         </w:rPr>
-        <w:t xml:space="preserve"> four honeybee pathogens</w:t>
-      </w:r>
+        <w:t xml:space="preserve">treatment options, potentially </w:t>
+      </w:r>
+      <w:del w:id="76" w:author="Samantha" w:date="2017-09-19T12:53:00Z">
+        <w:r>
+          <w:rPr>
+            <w:rFonts w:ascii="Times New Roman" w:eastAsia="Times New Roman" w:hAnsi="Times New Roman" w:cs="Times New Roman"/>
+          </w:rPr>
+          <w:delText xml:space="preserve">decreasing </w:delText>
+        </w:r>
+        <w:r>
+          <w:rPr>
+            <w:rFonts w:ascii="Times New Roman" w:eastAsia="Times New Roman" w:hAnsi="Times New Roman" w:cs="Times New Roman"/>
+          </w:rPr>
+          <w:delText>honey</w:delText>
+        </w:r>
+        <w:r>
+          <w:rPr>
+            <w:rFonts w:ascii="Times New Roman" w:eastAsia="Times New Roman" w:hAnsi="Times New Roman" w:cs="Times New Roman"/>
+          </w:rPr>
+          <w:delText>bee mortality as well as</w:delText>
+        </w:r>
+      </w:del>
+      <w:ins w:id="77" w:author="Samantha" w:date="2017-09-19T12:53:00Z">
+        <w:r>
+          <w:rPr>
+            <w:rFonts w:ascii="Times New Roman" w:eastAsia="Times New Roman" w:hAnsi="Times New Roman" w:cs="Times New Roman"/>
+          </w:rPr>
+          <w:t>reducing the risk of spillover to</w:t>
+        </w:r>
+      </w:ins>
       <w:r>
         <w:rPr>
           <w:rFonts w:ascii="Times New Roman" w:eastAsia="Times New Roman" w:hAnsi="Times New Roman" w:cs="Times New Roman"/>
         </w:rPr>
-        <w:t xml:space="preserve"> known to adversely affect bee health</w:t>
-      </w:r>
-      <w:r>
-        <w:rPr>
-          <w:rFonts w:ascii="Times New Roman" w:eastAsia="Times New Roman" w:hAnsi="Times New Roman" w:cs="Times New Roman"/>
-        </w:rPr>
-        <w:t xml:space="preserve">: </w:t>
-      </w:r>
-      <w:proofErr w:type="spellStart"/>
-      <w:r>
-        <w:rPr>
-          <w:rFonts w:ascii="Times New Roman" w:hAnsi="Times New Roman" w:cs="Times New Roman"/>
-          <w:i/>
-        </w:rPr>
-        <w:t>Nosema</w:t>
-      </w:r>
-      <w:proofErr w:type="spellEnd"/>
-      <w:r>
-        <w:rPr>
-          <w:rFonts w:ascii="Times New Roman" w:hAnsi="Times New Roman" w:cs="Times New Roman"/>
-          <w:i/>
-        </w:rPr>
         <w:t xml:space="preserve"> </w:t>
       </w:r>
-      <w:proofErr w:type="spellStart"/>
-      <w:r>
-        <w:rPr>
-          <w:rFonts w:ascii="Times New Roman" w:hAnsi="Times New Roman" w:cs="Times New Roman"/>
-          <w:i/>
-        </w:rPr>
-        <w:t>ceranae</w:t>
-      </w:r>
-      <w:proofErr w:type="spellEnd"/>
-      <w:r>
-        <w:rPr>
-          <w:rFonts w:ascii="Times New Roman" w:hAnsi="Times New Roman" w:cs="Times New Roman"/>
-        </w:rPr>
-        <w:t xml:space="preserve"> (a microsporidian parasite), </w:t>
-      </w:r>
-      <w:proofErr w:type="spellStart"/>
-      <w:r>
-        <w:rPr>
-          <w:rFonts w:ascii="Times New Roman" w:hAnsi="Times New Roman" w:cs="Times New Roman"/>
-          <w:i/>
-        </w:rPr>
-        <w:t>Varroa</w:t>
-      </w:r>
-      <w:proofErr w:type="spellEnd"/>
-      <w:r>
-        <w:rPr>
-          <w:rFonts w:ascii="Times New Roman" w:hAnsi="Times New Roman" w:cs="Times New Roman"/>
-          <w:i/>
-        </w:rPr>
-        <w:t xml:space="preserve"> destructor</w:t>
-      </w:r>
-      <w:r>
-        <w:rPr>
-          <w:rFonts w:ascii="Times New Roman" w:hAnsi="Times New Roman" w:cs="Times New Roman"/>
-        </w:rPr>
-        <w:t xml:space="preserve"> (an arthropod </w:t>
-      </w:r>
-      <w:proofErr w:type="spellStart"/>
-      <w:r>
-        <w:rPr>
-          <w:rFonts w:ascii="Times New Roman" w:hAnsi="Times New Roman" w:cs="Times New Roman"/>
-        </w:rPr>
-        <w:t>ecto</w:t>
-      </w:r>
-      <w:r>
-        <w:rPr>
-          <w:rFonts w:ascii="Times New Roman" w:hAnsi="Times New Roman" w:cs="Times New Roman"/>
-        </w:rPr>
-        <w:t>parasite</w:t>
-      </w:r>
-      <w:proofErr w:type="spellEnd"/>
-      <w:r>
-        <w:rPr>
-          <w:rFonts w:ascii="Times New Roman" w:hAnsi="Times New Roman" w:cs="Times New Roman"/>
-        </w:rPr>
-        <w:t>) and two RNA viruses, deformed wing virus (DWV) and black queen cell v</w:t>
-      </w:r>
-      <w:r>
-        <w:rPr>
-          <w:rFonts w:ascii="Times New Roman" w:hAnsi="Times New Roman" w:cs="Times New Roman"/>
-        </w:rPr>
-        <w:t>irus (BQCV</w:t>
-      </w:r>
-      <w:r>
-        <w:rPr>
-          <w:rFonts w:ascii="Times New Roman" w:hAnsi="Times New Roman" w:cs="Times New Roman"/>
-        </w:rPr>
-        <w:t xml:space="preserve">). </w:t>
-      </w:r>
-      <w:r>
-        <w:rPr>
-          <w:rFonts w:ascii="Times New Roman" w:eastAsia="Times New Roman" w:hAnsi="Times New Roman" w:cs="Times New Roman"/>
-          <w:b/>
-        </w:rPr>
-        <w:t xml:space="preserve">Using a combination of field surveys, laboratory experiments, and epidemiological modeling, I will </w:t>
-      </w:r>
-      <w:r>
-        <w:rPr>
-          <w:rFonts w:ascii="Times New Roman" w:eastAsia="Times New Roman" w:hAnsi="Times New Roman" w:cs="Times New Roman"/>
-          <w:b/>
-        </w:rPr>
-        <w:t xml:space="preserve">examine: 1) </w:t>
-      </w:r>
-      <w:r>
-        <w:rPr>
-          <w:rFonts w:ascii="Times New Roman" w:hAnsi="Times New Roman" w:cs="Times New Roman"/>
-        </w:rPr>
-        <w:t>How temporal variation in disease prevalence and load affects patterns of coinfection</w:t>
-      </w:r>
-      <w:r>
-        <w:rPr>
-          <w:rFonts w:ascii="Times New Roman" w:hAnsi="Times New Roman" w:cs="Times New Roman"/>
-        </w:rPr>
-        <w:t xml:space="preserve"> </w:t>
-      </w:r>
-      <w:r>
-        <w:rPr>
-          <w:rFonts w:ascii="Times New Roman" w:hAnsi="Times New Roman" w:cs="Times New Roman"/>
-          <w:b/>
-        </w:rPr>
-        <w:t>2)</w:t>
-      </w:r>
-      <w:r>
-        <w:rPr>
-          <w:rFonts w:ascii="Times New Roman" w:hAnsi="Times New Roman" w:cs="Times New Roman"/>
-          <w:b/>
-        </w:rPr>
-        <w:t xml:space="preserve"> </w:t>
-      </w:r>
-      <w:r>
-        <w:rPr>
-          <w:rFonts w:ascii="Times New Roman" w:hAnsi="Times New Roman" w:cs="Times New Roman"/>
-        </w:rPr>
-        <w:t>How pathogens interact with each</w:t>
-      </w:r>
-      <w:r>
-        <w:rPr>
-          <w:rFonts w:ascii="Times New Roman" w:hAnsi="Times New Roman" w:cs="Times New Roman"/>
-        </w:rPr>
-        <w:t xml:space="preserve"> other </w:t>
-      </w:r>
-      <w:r>
-        <w:rPr>
-          <w:rFonts w:ascii="Times New Roman" w:hAnsi="Times New Roman" w:cs="Times New Roman"/>
-        </w:rPr>
-        <w:t>once coinfection has occurred</w:t>
-      </w:r>
-      <w:r>
-        <w:rPr>
-          <w:rFonts w:ascii="Times New Roman" w:hAnsi="Times New Roman" w:cs="Times New Roman"/>
-        </w:rPr>
-        <w:t xml:space="preserve"> and </w:t>
-      </w:r>
-      <w:r>
-        <w:rPr>
-          <w:rFonts w:ascii="Times New Roman" w:hAnsi="Times New Roman" w:cs="Times New Roman"/>
-          <w:b/>
-        </w:rPr>
-        <w:t>3)</w:t>
-      </w:r>
-      <w:r>
-        <w:rPr>
-          <w:rFonts w:ascii="Times New Roman" w:hAnsi="Times New Roman" w:cs="Times New Roman"/>
-        </w:rPr>
-        <w:t xml:space="preserve"> </w:t>
-      </w:r>
-      <w:commentRangeStart w:id="3"/>
-      <w:commentRangeStart w:id="4"/>
-      <w:r>
-        <w:rPr>
-          <w:rFonts w:ascii="Times New Roman" w:hAnsi="Times New Roman" w:cs="Times New Roman"/>
-        </w:rPr>
-        <w:t>How</w:t>
-      </w:r>
-      <w:commentRangeEnd w:id="3"/>
-      <w:r>
-        <w:rPr>
-          <w:rStyle w:val="CommentReference"/>
-        </w:rPr>
-        <w:commentReference w:id="3"/>
-      </w:r>
-      <w:commentRangeEnd w:id="4"/>
-      <w:r>
-        <w:rPr>
-          <w:rStyle w:val="CommentReference"/>
-        </w:rPr>
-        <w:commentReference w:id="4"/>
-      </w:r>
-      <w:r>
-        <w:rPr>
-          <w:rFonts w:ascii="Times New Roman" w:hAnsi="Times New Roman" w:cs="Times New Roman"/>
-        </w:rPr>
-        <w:t xml:space="preserve"> t</w:t>
-      </w:r>
-      <w:r>
-        <w:rPr>
-          <w:rFonts w:ascii="Times New Roman" w:hAnsi="Times New Roman" w:cs="Times New Roman"/>
-        </w:rPr>
-        <w:t>he</w:t>
-      </w:r>
-      <w:r>
-        <w:rPr>
-          <w:rFonts w:ascii="Times New Roman" w:hAnsi="Times New Roman" w:cs="Times New Roman"/>
-        </w:rPr>
-        <w:t xml:space="preserve"> </w:t>
-      </w:r>
-      <w:r>
-        <w:rPr>
-          <w:rFonts w:ascii="Times New Roman" w:hAnsi="Times New Roman" w:cs="Times New Roman"/>
-        </w:rPr>
-        <w:t>synergistic effects</w:t>
-      </w:r>
-      <w:r>
-        <w:rPr>
-          <w:rFonts w:ascii="Times New Roman" w:hAnsi="Times New Roman" w:cs="Times New Roman"/>
-        </w:rPr>
-        <w:t>,</w:t>
-      </w:r>
-      <w:r>
-        <w:rPr>
-          <w:rFonts w:ascii="Times New Roman" w:hAnsi="Times New Roman" w:cs="Times New Roman"/>
-        </w:rPr>
-        <w:t xml:space="preserve"> </w:t>
-      </w:r>
-      <w:r>
-        <w:rPr>
-          <w:rFonts w:ascii="Times New Roman" w:hAnsi="Times New Roman" w:cs="Times New Roman"/>
-        </w:rPr>
-        <w:t>due to</w:t>
-      </w:r>
-      <w:r>
-        <w:rPr>
-          <w:rFonts w:ascii="Times New Roman" w:hAnsi="Times New Roman" w:cs="Times New Roman"/>
-        </w:rPr>
-        <w:t xml:space="preserve"> </w:t>
-      </w:r>
-      <w:r>
-        <w:rPr>
-          <w:rFonts w:ascii="Times New Roman" w:hAnsi="Times New Roman" w:cs="Times New Roman"/>
-        </w:rPr>
-        <w:t>pathogen-pathogen interactions</w:t>
-      </w:r>
-      <w:r>
-        <w:rPr>
-          <w:rFonts w:ascii="Times New Roman" w:hAnsi="Times New Roman" w:cs="Times New Roman"/>
-        </w:rPr>
-        <w:t xml:space="preserve"> influence host mortality at</w:t>
-      </w:r>
-      <w:r>
-        <w:rPr>
-          <w:rFonts w:ascii="Times New Roman" w:hAnsi="Times New Roman" w:cs="Times New Roman"/>
-        </w:rPr>
-        <w:t xml:space="preserve"> both</w:t>
-      </w:r>
-      <w:r>
-        <w:rPr>
-          <w:rFonts w:ascii="Times New Roman" w:hAnsi="Times New Roman" w:cs="Times New Roman"/>
-        </w:rPr>
-        <w:t xml:space="preserve"> the individual and colony levels</w:t>
-      </w:r>
-      <w:r>
-        <w:rPr>
-          <w:rFonts w:ascii="Times New Roman" w:hAnsi="Times New Roman" w:cs="Times New Roman"/>
-        </w:rPr>
-        <w:t xml:space="preserve">. In addition to furthering </w:t>
-      </w:r>
-      <w:r>
-        <w:rPr>
-          <w:rFonts w:ascii="Times New Roman" w:hAnsi="Times New Roman" w:cs="Times New Roman"/>
-        </w:rPr>
-        <w:t xml:space="preserve">study of </w:t>
-      </w:r>
-      <w:r>
-        <w:rPr>
-          <w:rFonts w:ascii="Times New Roman" w:hAnsi="Times New Roman" w:cs="Times New Roman"/>
-        </w:rPr>
-        <w:t xml:space="preserve">disease ecology, my proposed research will improve </w:t>
-      </w:r>
-      <w:r>
-        <w:rPr>
-          <w:rFonts w:ascii="Times New Roman" w:eastAsia="Times New Roman" w:hAnsi="Times New Roman" w:cs="Times New Roman"/>
-        </w:rPr>
-        <w:t xml:space="preserve">native and managed pollinator conservation by </w:t>
-      </w:r>
-      <w:r>
-        <w:rPr>
-          <w:rFonts w:ascii="Times New Roman" w:eastAsia="Times New Roman" w:hAnsi="Times New Roman" w:cs="Times New Roman"/>
-        </w:rPr>
-        <w:t>improving our understanding of</w:t>
-      </w:r>
-      <w:r>
-        <w:rPr>
-          <w:rFonts w:ascii="Times New Roman" w:eastAsia="Times New Roman" w:hAnsi="Times New Roman" w:cs="Times New Roman"/>
-        </w:rPr>
-        <w:t xml:space="preserve"> high-risk pathogen combinations that increase bee </w:t>
-      </w:r>
-      <w:commentRangeStart w:id="5"/>
-      <w:r>
-        <w:rPr>
-          <w:rFonts w:ascii="Times New Roman" w:eastAsia="Times New Roman" w:hAnsi="Times New Roman" w:cs="Times New Roman"/>
-        </w:rPr>
-        <w:t>mortality</w:t>
-      </w:r>
-      <w:commentRangeEnd w:id="5"/>
-      <w:r>
-        <w:rPr>
-          <w:rStyle w:val="CommentReference"/>
-        </w:rPr>
-        <w:commentReference w:id="5"/>
-      </w:r>
-      <w:r>
-        <w:rPr>
-          <w:rFonts w:ascii="Times New Roman" w:eastAsia="Times New Roman" w:hAnsi="Times New Roman" w:cs="Times New Roman"/>
-        </w:rPr>
-        <w:t>.</w:t>
-      </w:r>
-      <w:r>
-        <w:rPr>
-          <w:rFonts w:ascii="Times New Roman" w:hAnsi="Times New Roman" w:cs="Times New Roman"/>
-          <w:b/>
-        </w:rPr>
-        <w:t xml:space="preserve">                                                                                                                                               </w:t>
-      </w:r>
-    </w:p>
-    <w:p>
-      <w:pPr>
-        <w:rPr>
-          <w:rFonts w:ascii="Times New Roman" w:hAnsi="Times New Roman" w:cs="Times New Roman"/>
-          <w:b/>
-        </w:rPr>
-      </w:pPr>
-      <w:r>
-        <w:rPr>
-          <w:rFonts w:ascii="Times New Roman" w:hAnsi="Times New Roman" w:cs="Times New Roman"/>
-          <w:b/>
-        </w:rPr>
-        <w:t xml:space="preserve">     </w:t>
-      </w:r>
-      <w:r>
-        <w:rPr>
-          <w:rFonts w:ascii="Times New Roman" w:hAnsi="Times New Roman" w:cs="Times New Roman"/>
-          <w:b/>
-        </w:rPr>
-        <w:t xml:space="preserve">1) </w:t>
-      </w:r>
-      <w:commentRangeStart w:id="6"/>
-      <w:r>
-        <w:rPr>
-          <w:rFonts w:ascii="Times New Roman" w:hAnsi="Times New Roman" w:cs="Times New Roman"/>
-          <w:b/>
-        </w:rPr>
-        <w:t>Temporal Variat</w:t>
-      </w:r>
-      <w:r>
-        <w:rPr>
-          <w:rFonts w:ascii="Times New Roman" w:hAnsi="Times New Roman" w:cs="Times New Roman"/>
-          <w:b/>
-        </w:rPr>
-        <w:t xml:space="preserve">ion </w:t>
-      </w:r>
-      <w:commentRangeEnd w:id="6"/>
-      <w:r>
-        <w:rPr>
-          <w:rStyle w:val="CommentReference"/>
-        </w:rPr>
-        <w:commentReference w:id="6"/>
-      </w:r>
-      <w:r>
-        <w:rPr>
-          <w:rFonts w:ascii="Times New Roman" w:hAnsi="Times New Roman" w:cs="Times New Roman"/>
-          <w:b/>
-        </w:rPr>
-        <w:t>and Patterns of Coinfection:</w:t>
-      </w:r>
-      <w:r>
-        <w:rPr>
-          <w:rFonts w:ascii="Times New Roman" w:hAnsi="Times New Roman" w:cs="Times New Roman"/>
-          <w:b/>
-        </w:rPr>
-        <w:t xml:space="preserve"> </w:t>
-      </w:r>
-      <w:r>
-        <w:rPr>
-          <w:rFonts w:ascii="Times New Roman" w:hAnsi="Times New Roman" w:cs="Times New Roman"/>
-        </w:rPr>
-        <w:t>I will</w:t>
-      </w:r>
-      <w:r>
-        <w:rPr>
-          <w:rFonts w:ascii="Times New Roman" w:hAnsi="Times New Roman" w:cs="Times New Roman"/>
-        </w:rPr>
-        <w:t xml:space="preserve"> determine </w:t>
-      </w:r>
-      <w:r>
-        <w:rPr>
-          <w:rFonts w:ascii="Times New Roman" w:hAnsi="Times New Roman" w:cs="Times New Roman"/>
-        </w:rPr>
-        <w:t xml:space="preserve">how four </w:t>
-      </w:r>
-      <w:r>
-        <w:rPr>
-          <w:rFonts w:ascii="Times New Roman" w:hAnsi="Times New Roman" w:cs="Times New Roman"/>
-        </w:rPr>
-        <w:t xml:space="preserve">common honeybee pathogens </w:t>
-      </w:r>
-      <w:r>
-        <w:rPr>
-          <w:rFonts w:ascii="Times New Roman" w:hAnsi="Times New Roman" w:cs="Times New Roman"/>
-        </w:rPr>
-        <w:t>fluctuate</w:t>
-      </w:r>
-      <w:r>
-        <w:rPr>
-          <w:rFonts w:ascii="Times New Roman" w:hAnsi="Times New Roman" w:cs="Times New Roman"/>
-        </w:rPr>
-        <w:t xml:space="preserve"> in load and prevalence through time</w:t>
-      </w:r>
-      <w:r>
-        <w:rPr>
-          <w:rFonts w:ascii="Times New Roman" w:hAnsi="Times New Roman" w:cs="Times New Roman"/>
-        </w:rPr>
-        <w:t>,</w:t>
-      </w:r>
-      <w:r>
-        <w:rPr>
-          <w:rFonts w:ascii="Times New Roman" w:hAnsi="Times New Roman" w:cs="Times New Roman"/>
-        </w:rPr>
-        <w:t xml:space="preserve"> and how </w:t>
-      </w:r>
-      <w:r>
-        <w:rPr>
-          <w:rFonts w:ascii="Times New Roman" w:hAnsi="Times New Roman" w:cs="Times New Roman"/>
-        </w:rPr>
-        <w:t>these fluctuations</w:t>
-      </w:r>
-      <w:r>
-        <w:rPr>
-          <w:rFonts w:ascii="Times New Roman" w:hAnsi="Times New Roman" w:cs="Times New Roman"/>
-        </w:rPr>
-        <w:t xml:space="preserve"> </w:t>
-      </w:r>
-      <w:r>
-        <w:rPr>
-          <w:rFonts w:ascii="Times New Roman" w:hAnsi="Times New Roman" w:cs="Times New Roman"/>
-        </w:rPr>
-        <w:t>influence</w:t>
-      </w:r>
-      <w:r>
-        <w:rPr>
-          <w:rFonts w:ascii="Times New Roman" w:hAnsi="Times New Roman" w:cs="Times New Roman"/>
-        </w:rPr>
-        <w:t xml:space="preserve"> patterns of coinfection</w:t>
-      </w:r>
-      <w:r>
-        <w:rPr>
-          <w:rFonts w:ascii="Times New Roman" w:hAnsi="Times New Roman" w:cs="Times New Roman"/>
-        </w:rPr>
-        <w:t xml:space="preserve">. </w:t>
-      </w:r>
-      <w:r>
-        <w:rPr>
-          <w:rFonts w:ascii="Times New Roman" w:hAnsi="Times New Roman" w:cs="Times New Roman"/>
-          <w:b/>
-          <w:i/>
-        </w:rPr>
-        <w:t>Approach:</w:t>
-      </w:r>
-      <w:r>
-        <w:rPr>
-          <w:rFonts w:ascii="Times New Roman" w:hAnsi="Times New Roman" w:cs="Times New Roman"/>
-          <w:b/>
-          <w:i/>
-        </w:rPr>
-        <w:t xml:space="preserve"> </w:t>
-      </w:r>
-      <w:r>
-        <w:rPr>
-          <w:rFonts w:ascii="Times New Roman" w:hAnsi="Times New Roman" w:cs="Times New Roman"/>
-        </w:rPr>
-        <w:t>In 2017, 32 induvial colonies spread across 3 comparable field s</w:t>
-      </w:r>
-      <w:r>
-        <w:rPr>
-          <w:rFonts w:ascii="Times New Roman" w:hAnsi="Times New Roman" w:cs="Times New Roman"/>
-        </w:rPr>
-        <w:t>ites w</w:t>
-      </w:r>
-      <w:r>
-        <w:rPr>
-          <w:rFonts w:ascii="Times New Roman" w:hAnsi="Times New Roman" w:cs="Times New Roman"/>
-        </w:rPr>
-        <w:t xml:space="preserve">ere sampled for </w:t>
-      </w:r>
-      <w:r>
-        <w:rPr>
-          <w:rFonts w:ascii="Times New Roman" w:hAnsi="Times New Roman" w:cs="Times New Roman"/>
-        </w:rPr>
-        <w:t>the 4</w:t>
-      </w:r>
-      <w:r>
-        <w:rPr>
-          <w:rFonts w:ascii="Times New Roman" w:hAnsi="Times New Roman" w:cs="Times New Roman"/>
-        </w:rPr>
-        <w:t xml:space="preserve"> previously mention pathogens of interest. </w:t>
-      </w:r>
-      <w:r>
-        <w:rPr>
-          <w:rFonts w:ascii="Times New Roman" w:hAnsi="Times New Roman" w:cs="Times New Roman"/>
-        </w:rPr>
-        <w:t>Samples were conducted at 3 time points every 4 weeks (</w:t>
-      </w:r>
-      <w:r>
-        <w:rPr>
-          <w:rFonts w:ascii="Times New Roman" w:hAnsi="Times New Roman" w:cs="Times New Roman"/>
-          <w:b/>
-        </w:rPr>
-        <w:t>Fig. 1</w:t>
-      </w:r>
-      <w:r>
-        <w:rPr>
-          <w:rFonts w:ascii="Times New Roman" w:hAnsi="Times New Roman" w:cs="Times New Roman"/>
-        </w:rPr>
-        <w:t xml:space="preserve">). RNA viruses were quantified using </w:t>
-      </w:r>
-      <w:r>
-        <w:rPr>
-          <w:rFonts w:ascii="Times New Roman" w:hAnsi="Times New Roman" w:cs="Times New Roman"/>
-        </w:rPr>
-        <w:lastRenderedPageBreak/>
-        <w:t xml:space="preserve">qPCR, </w:t>
-      </w:r>
-      <w:commentRangeStart w:id="7"/>
-      <w:proofErr w:type="spellStart"/>
-      <w:r>
-        <w:rPr>
-          <w:rFonts w:ascii="Times New Roman" w:hAnsi="Times New Roman" w:cs="Times New Roman"/>
-          <w:i/>
-        </w:rPr>
-        <w:t>N</w:t>
-      </w:r>
-      <w:r>
-        <w:rPr>
-          <w:rFonts w:ascii="Times New Roman" w:hAnsi="Times New Roman" w:cs="Times New Roman"/>
-          <w:i/>
-        </w:rPr>
-        <w:t>osema</w:t>
-      </w:r>
-      <w:proofErr w:type="spellEnd"/>
-      <w:r>
-        <w:rPr>
-          <w:rFonts w:ascii="Times New Roman" w:hAnsi="Times New Roman" w:cs="Times New Roman"/>
-          <w:i/>
-        </w:rPr>
-        <w:t xml:space="preserve"> spp. </w:t>
-      </w:r>
-      <w:r>
-        <w:rPr>
-          <w:rFonts w:ascii="Times New Roman" w:hAnsi="Times New Roman" w:cs="Times New Roman"/>
-        </w:rPr>
-        <w:t>was counted using a hemocytometer</w:t>
-      </w:r>
-      <w:commentRangeEnd w:id="7"/>
-      <w:r>
-        <w:rPr>
-          <w:rStyle w:val="CommentReference"/>
-        </w:rPr>
-        <w:commentReference w:id="7"/>
-      </w:r>
-      <w:r>
-        <w:rPr>
-          <w:rFonts w:ascii="Times New Roman" w:hAnsi="Times New Roman" w:cs="Times New Roman"/>
-        </w:rPr>
-        <w:t xml:space="preserve">, </w:t>
-      </w:r>
-      <w:r>
-        <w:rPr>
-          <w:rFonts w:ascii="Times New Roman" w:hAnsi="Times New Roman" w:cs="Times New Roman"/>
-        </w:rPr>
-        <w:t>and</w:t>
-      </w:r>
-      <w:r>
-        <w:rPr>
-          <w:rFonts w:ascii="Times New Roman" w:hAnsi="Times New Roman" w:cs="Times New Roman"/>
-        </w:rPr>
-        <w:t xml:space="preserve"> </w:t>
-      </w:r>
-      <w:proofErr w:type="spellStart"/>
-      <w:r>
-        <w:rPr>
-          <w:rFonts w:ascii="Times New Roman" w:hAnsi="Times New Roman" w:cs="Times New Roman"/>
-          <w:i/>
-        </w:rPr>
-        <w:t>Varroa</w:t>
-      </w:r>
-      <w:proofErr w:type="spellEnd"/>
-      <w:r>
-        <w:rPr>
-          <w:rFonts w:ascii="Times New Roman" w:hAnsi="Times New Roman" w:cs="Times New Roman"/>
-        </w:rPr>
-        <w:t xml:space="preserve"> mite</w:t>
-      </w:r>
-      <w:r>
-        <w:rPr>
-          <w:rFonts w:ascii="Times New Roman" w:hAnsi="Times New Roman" w:cs="Times New Roman"/>
-        </w:rPr>
-        <w:t xml:space="preserve"> </w:t>
-      </w:r>
-      <w:r>
-        <w:rPr>
-          <w:rFonts w:ascii="Times New Roman" w:hAnsi="Times New Roman" w:cs="Times New Roman"/>
-        </w:rPr>
-        <w:t xml:space="preserve">loads determined </w:t>
-      </w:r>
-      <w:r>
-        <w:rPr>
-          <w:rFonts w:ascii="Times New Roman" w:hAnsi="Times New Roman" w:cs="Times New Roman"/>
-        </w:rPr>
-        <w:t>using standardized methods from the honeybee research guide (</w:t>
-      </w:r>
-      <w:r>
-        <w:rPr>
-          <w:rFonts w:ascii="Times New Roman" w:hAnsi="Times New Roman" w:cs="Times New Roman"/>
-        </w:rPr>
-        <w:t>7</w:t>
-      </w:r>
-      <w:r>
-        <w:rPr>
-          <w:rFonts w:ascii="Times New Roman" w:hAnsi="Times New Roman" w:cs="Times New Roman"/>
-        </w:rPr>
-        <w:t xml:space="preserve">). </w:t>
-      </w:r>
-      <w:r>
-        <w:rPr>
-          <w:rFonts w:ascii="Times New Roman" w:hAnsi="Times New Roman" w:cs="Times New Roman"/>
-        </w:rPr>
-        <w:t>In</w:t>
-      </w:r>
-      <w:r>
-        <w:rPr>
-          <w:rFonts w:ascii="Times New Roman" w:hAnsi="Times New Roman" w:cs="Times New Roman"/>
-        </w:rPr>
-        <w:t xml:space="preserve"> addition, standardized colony population and quality </w:t>
-      </w:r>
-      <w:r>
-        <w:rPr>
-          <w:rFonts w:ascii="Times New Roman" w:hAnsi="Times New Roman" w:cs="Times New Roman"/>
-        </w:rPr>
-        <w:t>measurements</w:t>
-      </w:r>
-      <w:r>
-        <w:rPr>
-          <w:rFonts w:ascii="Times New Roman" w:hAnsi="Times New Roman" w:cs="Times New Roman"/>
-        </w:rPr>
-        <w:t xml:space="preserve"> were taken at each point.</w:t>
-      </w:r>
-      <w:r>
-        <w:rPr>
-          <w:rFonts w:ascii="Times New Roman" w:hAnsi="Times New Roman" w:cs="Times New Roman"/>
-        </w:rPr>
-        <w:t xml:space="preserve"> </w:t>
-      </w:r>
-      <w:r>
-        <w:rPr>
-          <w:rFonts w:ascii="Times New Roman" w:hAnsi="Times New Roman" w:cs="Times New Roman"/>
-          <w:b/>
-          <w:i/>
-        </w:rPr>
-        <w:t>Preliminary findings</w:t>
-      </w:r>
-      <w:r>
-        <w:rPr>
-          <w:rFonts w:ascii="Times New Roman" w:hAnsi="Times New Roman" w:cs="Times New Roman"/>
-          <w:b/>
-        </w:rPr>
-        <w:t xml:space="preserve"> </w:t>
-      </w:r>
-      <w:r>
-        <w:rPr>
-          <w:rFonts w:ascii="Times New Roman" w:hAnsi="Times New Roman" w:cs="Times New Roman"/>
-        </w:rPr>
-        <w:t xml:space="preserve">indicate </w:t>
-      </w:r>
-      <w:r>
-        <w:rPr>
-          <w:rFonts w:ascii="Times New Roman" w:hAnsi="Times New Roman" w:cs="Times New Roman"/>
-        </w:rPr>
-        <w:t xml:space="preserve">that </w:t>
-      </w:r>
-      <w:r>
-        <w:rPr>
-          <w:rFonts w:ascii="Times New Roman" w:hAnsi="Times New Roman" w:cs="Times New Roman"/>
-        </w:rPr>
-        <w:t xml:space="preserve">during times of increased pathogen </w:t>
-      </w:r>
-      <w:r>
-        <w:rPr>
-          <w:rFonts w:ascii="Times New Roman" w:hAnsi="Times New Roman" w:cs="Times New Roman"/>
-        </w:rPr>
-        <w:t>prevalence</w:t>
-      </w:r>
-      <w:r>
-        <w:rPr>
-          <w:rFonts w:ascii="Times New Roman" w:hAnsi="Times New Roman" w:cs="Times New Roman"/>
-        </w:rPr>
-        <w:t xml:space="preserve">, </w:t>
-      </w:r>
-      <w:r>
-        <w:rPr>
-          <w:rFonts w:ascii="Times New Roman" w:hAnsi="Times New Roman" w:cs="Times New Roman"/>
-        </w:rPr>
-        <w:t>the probability of certain coinfections occurring</w:t>
-      </w:r>
-      <w:r>
-        <w:rPr>
-          <w:rFonts w:ascii="Times New Roman" w:hAnsi="Times New Roman" w:cs="Times New Roman"/>
-        </w:rPr>
-        <w:t xml:space="preserve"> increase significantly</w:t>
-      </w:r>
-      <w:r>
-        <w:rPr>
-          <w:rFonts w:ascii="Times New Roman" w:hAnsi="Times New Roman" w:cs="Times New Roman"/>
-        </w:rPr>
-        <w:t xml:space="preserve">. Most notably, when </w:t>
-      </w:r>
-      <w:r>
-        <w:rPr>
-          <w:rFonts w:ascii="Times New Roman" w:hAnsi="Times New Roman" w:cs="Times New Roman"/>
-          <w:i/>
-        </w:rPr>
-        <w:t>V. destructor</w:t>
-      </w:r>
-      <w:r>
-        <w:rPr>
-          <w:rFonts w:ascii="Times New Roman" w:hAnsi="Times New Roman" w:cs="Times New Roman"/>
-        </w:rPr>
-        <w:t xml:space="preserve"> is in high prevalence, colonies are more likely to have </w:t>
-      </w:r>
-      <w:r>
-        <w:rPr>
-          <w:rFonts w:ascii="Times New Roman" w:hAnsi="Times New Roman" w:cs="Times New Roman"/>
-        </w:rPr>
-        <w:t>high</w:t>
-      </w:r>
-      <w:r>
-        <w:rPr>
-          <w:rFonts w:ascii="Times New Roman" w:hAnsi="Times New Roman" w:cs="Times New Roman"/>
-        </w:rPr>
-        <w:t xml:space="preserve"> BQCV</w:t>
-      </w:r>
-      <w:r>
-        <w:rPr>
-          <w:rFonts w:ascii="Times New Roman" w:hAnsi="Times New Roman" w:cs="Times New Roman"/>
-        </w:rPr>
-        <w:t xml:space="preserve"> and DWV</w:t>
-      </w:r>
-      <w:r>
-        <w:rPr>
-          <w:rFonts w:ascii="Times New Roman" w:hAnsi="Times New Roman" w:cs="Times New Roman"/>
-        </w:rPr>
-        <w:t xml:space="preserve"> loads.  </w:t>
-      </w:r>
-    </w:p>
-    <w:p>
-      <w:pPr>
-        <w:rPr>
-          <w:rFonts w:ascii="Times New Roman" w:hAnsi="Times New Roman" w:cs="Times New Roman"/>
-        </w:rPr>
-      </w:pPr>
-      <w:r>
-        <w:rPr>
-          <w:rFonts w:ascii="Times New Roman" w:hAnsi="Times New Roman" w:cs="Times New Roman"/>
-          <w:b/>
-        </w:rPr>
-        <w:t xml:space="preserve">     </w:t>
-      </w:r>
-      <w:r>
-        <w:rPr>
-          <w:rFonts w:ascii="Times New Roman" w:hAnsi="Times New Roman" w:cs="Times New Roman"/>
-          <w:b/>
-        </w:rPr>
-        <w:t xml:space="preserve">2) </w:t>
-      </w:r>
-      <w:r>
-        <w:rPr>
-          <w:rFonts w:ascii="Times New Roman" w:hAnsi="Times New Roman" w:cs="Times New Roman"/>
-          <w:b/>
-        </w:rPr>
-        <w:t>Pathogen Interactions</w:t>
-      </w:r>
-      <w:r>
-        <w:rPr>
-          <w:rFonts w:ascii="Times New Roman" w:hAnsi="Times New Roman" w:cs="Times New Roman"/>
-          <w:b/>
-        </w:rPr>
-        <w:t>:</w:t>
-      </w:r>
-      <w:r>
-        <w:rPr>
-          <w:rFonts w:ascii="Times New Roman" w:hAnsi="Times New Roman" w:cs="Times New Roman"/>
-          <w:b/>
-        </w:rPr>
-        <w:t xml:space="preserve"> </w:t>
-      </w:r>
-      <w:r>
-        <w:rPr>
-          <w:rFonts w:ascii="Times New Roman" w:hAnsi="Times New Roman" w:cs="Times New Roman"/>
-        </w:rPr>
-        <w:t>I will</w:t>
-      </w:r>
-      <w:r>
-        <w:rPr>
-          <w:rFonts w:ascii="Times New Roman" w:hAnsi="Times New Roman" w:cs="Times New Roman"/>
-        </w:rPr>
-        <w:t xml:space="preserve"> determine how pathogens interact with each other </w:t>
-      </w:r>
-      <w:r>
-        <w:rPr>
-          <w:rFonts w:ascii="Times New Roman" w:hAnsi="Times New Roman" w:cs="Times New Roman"/>
-        </w:rPr>
-        <w:t xml:space="preserve">in a </w:t>
-      </w:r>
-      <w:proofErr w:type="spellStart"/>
-      <w:r>
-        <w:rPr>
-          <w:rFonts w:ascii="Times New Roman" w:hAnsi="Times New Roman" w:cs="Times New Roman"/>
-        </w:rPr>
-        <w:t>coinfected</w:t>
-      </w:r>
-      <w:proofErr w:type="spellEnd"/>
-      <w:r>
-        <w:rPr>
-          <w:rFonts w:ascii="Times New Roman" w:hAnsi="Times New Roman" w:cs="Times New Roman"/>
-        </w:rPr>
-        <w:t xml:space="preserve"> </w:t>
-      </w:r>
-      <w:commentRangeStart w:id="8"/>
-      <w:r>
-        <w:rPr>
-          <w:rFonts w:ascii="Times New Roman" w:hAnsi="Times New Roman" w:cs="Times New Roman"/>
-        </w:rPr>
-        <w:t>host</w:t>
-      </w:r>
-      <w:commentRangeEnd w:id="8"/>
-      <w:r>
-        <w:rPr>
-          <w:rStyle w:val="CommentReference"/>
-        </w:rPr>
-        <w:commentReference w:id="8"/>
-      </w:r>
-      <w:r>
-        <w:rPr>
-          <w:rFonts w:ascii="Times New Roman" w:hAnsi="Times New Roman" w:cs="Times New Roman"/>
-        </w:rPr>
-        <w:t xml:space="preserve">. </w:t>
-      </w:r>
-      <w:r>
-        <w:rPr>
-          <w:rFonts w:ascii="Times New Roman" w:hAnsi="Times New Roman" w:cs="Times New Roman"/>
-          <w:b/>
-          <w:i/>
-        </w:rPr>
-        <w:t>Approac</w:t>
-      </w:r>
-      <w:r>
-        <w:rPr>
-          <w:rFonts w:ascii="Times New Roman" w:hAnsi="Times New Roman" w:cs="Times New Roman"/>
-          <w:b/>
-          <w:i/>
-        </w:rPr>
-        <w:t>h</w:t>
-      </w:r>
-      <w:r>
-        <w:rPr>
-          <w:rFonts w:ascii="Times New Roman" w:hAnsi="Times New Roman" w:cs="Times New Roman"/>
-          <w:b/>
-          <w:i/>
-        </w:rPr>
-        <w:t>:</w:t>
-      </w:r>
-      <w:r>
-        <w:rPr>
-          <w:rFonts w:ascii="Times New Roman" w:hAnsi="Times New Roman" w:cs="Times New Roman"/>
-        </w:rPr>
-        <w:t xml:space="preserve"> </w:t>
-      </w:r>
-      <w:r>
-        <w:rPr>
-          <w:rFonts w:ascii="Times New Roman" w:hAnsi="Times New Roman" w:cs="Times New Roman"/>
-        </w:rPr>
-        <w:t>Three of the four pathogens (</w:t>
-      </w:r>
-      <w:r>
-        <w:rPr>
-          <w:rFonts w:ascii="Times New Roman" w:hAnsi="Times New Roman" w:cs="Times New Roman"/>
-          <w:i/>
-        </w:rPr>
-        <w:t xml:space="preserve">N. </w:t>
-      </w:r>
-      <w:proofErr w:type="spellStart"/>
-      <w:r>
-        <w:rPr>
-          <w:rFonts w:ascii="Times New Roman" w:hAnsi="Times New Roman" w:cs="Times New Roman"/>
-          <w:i/>
-        </w:rPr>
-        <w:t>ceranae</w:t>
-      </w:r>
-      <w:proofErr w:type="spellEnd"/>
-      <w:r>
-        <w:rPr>
-          <w:rFonts w:ascii="Times New Roman" w:hAnsi="Times New Roman" w:cs="Times New Roman"/>
-          <w:i/>
-        </w:rPr>
-        <w:t>, V. destructor</w:t>
-      </w:r>
-      <w:r>
-        <w:rPr>
-          <w:rFonts w:ascii="Times New Roman" w:hAnsi="Times New Roman" w:cs="Times New Roman"/>
-        </w:rPr>
-        <w:t xml:space="preserve"> and DWV) have already been isolated. I will be working on perfecting inoculation techniques and isolating BQCV in 2018.</w:t>
-      </w:r>
-      <w:r>
-        <w:rPr>
-          <w:rFonts w:ascii="Times New Roman" w:hAnsi="Times New Roman" w:cs="Times New Roman"/>
-          <w:i/>
-        </w:rPr>
-        <w:t xml:space="preserve"> </w:t>
-      </w:r>
-      <w:r>
-        <w:rPr>
-          <w:rFonts w:ascii="Times New Roman" w:hAnsi="Times New Roman" w:cs="Times New Roman"/>
-        </w:rPr>
-        <w:t xml:space="preserve">Inoculation studies </w:t>
-      </w:r>
-      <w:r>
-        <w:rPr>
-          <w:rFonts w:ascii="Times New Roman" w:hAnsi="Times New Roman" w:cs="Times New Roman"/>
-        </w:rPr>
-        <w:t xml:space="preserve">will be conducted </w:t>
-      </w:r>
-      <w:r>
-        <w:rPr>
-          <w:rFonts w:ascii="Times New Roman" w:hAnsi="Times New Roman" w:cs="Times New Roman"/>
-        </w:rPr>
-        <w:t xml:space="preserve">in a lab setting using field-realistic pathogen combinations </w:t>
-      </w:r>
-      <w:r>
-        <w:rPr>
-          <w:rFonts w:ascii="Times New Roman" w:hAnsi="Times New Roman" w:cs="Times New Roman"/>
-        </w:rPr>
-        <w:t xml:space="preserve">identified </w:t>
-      </w:r>
-      <w:r>
-        <w:rPr>
-          <w:rFonts w:ascii="Times New Roman" w:hAnsi="Times New Roman" w:cs="Times New Roman"/>
-        </w:rPr>
-        <w:t>from the field study</w:t>
-      </w:r>
-      <w:r>
-        <w:rPr>
-          <w:rFonts w:ascii="Times New Roman" w:hAnsi="Times New Roman" w:cs="Times New Roman"/>
-        </w:rPr>
-        <w:t xml:space="preserve"> in objective 1</w:t>
-      </w:r>
-      <w:r>
-        <w:rPr>
-          <w:rFonts w:ascii="Times New Roman" w:hAnsi="Times New Roman" w:cs="Times New Roman"/>
-        </w:rPr>
-        <w:t>.</w:t>
-      </w:r>
-      <w:r>
-        <w:rPr>
-          <w:rFonts w:ascii="Times New Roman" w:hAnsi="Times New Roman" w:cs="Times New Roman"/>
-        </w:rPr>
-        <w:t xml:space="preserve"> </w:t>
-      </w:r>
-      <w:r>
-        <w:rPr>
-          <w:rFonts w:ascii="Times New Roman" w:hAnsi="Times New Roman" w:cs="Times New Roman"/>
-        </w:rPr>
-        <w:t>By measuring disease loads after coinfection, I will characterize how the Primary infection reacts to secondary infection.</w:t>
-      </w:r>
-      <w:r>
-        <w:rPr>
-          <w:rFonts w:ascii="Times New Roman" w:hAnsi="Times New Roman" w:cs="Times New Roman"/>
-        </w:rPr>
-        <w:t xml:space="preserve"> </w:t>
-      </w:r>
-    </w:p>
-    <w:p>
-      <w:pPr>
-        <w:rPr>
-          <w:rFonts w:ascii="Times New Roman" w:hAnsi="Times New Roman" w:cs="Times New Roman"/>
-          <w:b/>
-        </w:rPr>
-      </w:pPr>
-      <w:r>
-        <w:rPr>
-          <w:rFonts w:ascii="Times New Roman" w:hAnsi="Times New Roman" w:cs="Times New Roman"/>
-          <w:b/>
-        </w:rPr>
-        <w:t xml:space="preserve">     </w:t>
-      </w:r>
-      <w:r>
-        <w:rPr>
-          <w:rFonts w:ascii="Times New Roman" w:hAnsi="Times New Roman" w:cs="Times New Roman"/>
-          <w:b/>
-        </w:rPr>
-        <w:t xml:space="preserve">3) </w:t>
-      </w:r>
-      <w:r>
-        <w:rPr>
-          <w:rFonts w:ascii="Times New Roman" w:hAnsi="Times New Roman" w:cs="Times New Roman"/>
-          <w:b/>
-        </w:rPr>
-        <w:t>Synergistic Effects and Host Mortality</w:t>
-      </w:r>
-      <w:r>
-        <w:rPr>
-          <w:rFonts w:ascii="Times New Roman" w:hAnsi="Times New Roman" w:cs="Times New Roman"/>
-          <w:b/>
-        </w:rPr>
-        <w:t>:</w:t>
-      </w:r>
-      <w:r>
-        <w:rPr>
-          <w:rFonts w:ascii="Times New Roman" w:hAnsi="Times New Roman" w:cs="Times New Roman"/>
-          <w:b/>
-        </w:rPr>
-        <w:t xml:space="preserve"> </w:t>
-      </w:r>
-      <w:r>
-        <w:rPr>
-          <w:rFonts w:ascii="Times New Roman" w:hAnsi="Times New Roman" w:cs="Times New Roman"/>
-        </w:rPr>
-        <w:t>I will</w:t>
-      </w:r>
-      <w:r>
-        <w:rPr>
-          <w:rFonts w:ascii="Times New Roman" w:hAnsi="Times New Roman" w:cs="Times New Roman"/>
-        </w:rPr>
-        <w:t xml:space="preserve"> determine how these pathogen-pathogen interactions affect </w:t>
-      </w:r>
-      <w:commentRangeStart w:id="9"/>
-      <w:r>
-        <w:rPr>
-          <w:rFonts w:ascii="Times New Roman" w:hAnsi="Times New Roman" w:cs="Times New Roman"/>
-          <w:highlight w:val="yellow"/>
-        </w:rPr>
-        <w:t>host mortality</w:t>
-      </w:r>
-      <w:r>
-        <w:rPr>
-          <w:rFonts w:ascii="Times New Roman" w:hAnsi="Times New Roman" w:cs="Times New Roman"/>
-        </w:rPr>
-        <w:t xml:space="preserve"> </w:t>
-      </w:r>
-      <w:commentRangeEnd w:id="9"/>
-      <w:r>
-        <w:rPr>
-          <w:rStyle w:val="CommentReference"/>
-        </w:rPr>
-        <w:commentReference w:id="9"/>
-      </w:r>
-      <w:r>
-        <w:rPr>
-          <w:rFonts w:ascii="Times New Roman" w:hAnsi="Times New Roman" w:cs="Times New Roman"/>
-        </w:rPr>
-        <w:t>at</w:t>
-      </w:r>
-      <w:r>
-        <w:rPr>
-          <w:rFonts w:ascii="Times New Roman" w:hAnsi="Times New Roman" w:cs="Times New Roman"/>
-        </w:rPr>
-        <w:t xml:space="preserve"> both a</w:t>
-      </w:r>
-      <w:r>
-        <w:rPr>
-          <w:rFonts w:ascii="Times New Roman" w:hAnsi="Times New Roman" w:cs="Times New Roman"/>
-        </w:rPr>
-        <w:t xml:space="preserve">n individual and colony </w:t>
-      </w:r>
-      <w:r>
-        <w:rPr>
-          <w:rFonts w:ascii="Times New Roman" w:hAnsi="Times New Roman" w:cs="Times New Roman"/>
-        </w:rPr>
-        <w:t>level</w:t>
-      </w:r>
-      <w:r>
-        <w:rPr>
-          <w:rFonts w:ascii="Times New Roman" w:hAnsi="Times New Roman" w:cs="Times New Roman"/>
-        </w:rPr>
-        <w:t xml:space="preserve">. </w:t>
-      </w:r>
-      <w:r>
-        <w:rPr>
-          <w:rFonts w:ascii="Times New Roman" w:hAnsi="Times New Roman" w:cs="Times New Roman"/>
-          <w:b/>
-          <w:i/>
-        </w:rPr>
-        <w:t>Approach:</w:t>
-      </w:r>
-      <w:r>
-        <w:rPr>
-          <w:rFonts w:ascii="Times New Roman" w:hAnsi="Times New Roman" w:cs="Times New Roman"/>
-        </w:rPr>
-        <w:t xml:space="preserve"> </w:t>
-      </w:r>
-      <w:r>
-        <w:rPr>
-          <w:rFonts w:ascii="Times New Roman" w:hAnsi="Times New Roman" w:cs="Times New Roman"/>
-        </w:rPr>
-        <w:t xml:space="preserve">I will select a subset of pathogen combinations from research objective 2 and conduct </w:t>
-      </w:r>
-      <w:r>
-        <w:rPr>
-          <w:rFonts w:ascii="Times New Roman" w:hAnsi="Times New Roman" w:cs="Times New Roman"/>
-        </w:rPr>
-        <w:t xml:space="preserve">inoculation </w:t>
-      </w:r>
-      <w:r>
-        <w:rPr>
-          <w:rFonts w:ascii="Times New Roman" w:hAnsi="Times New Roman" w:cs="Times New Roman"/>
-        </w:rPr>
-        <w:t>experiments using small experimental colonies (micro-colonies)</w:t>
-      </w:r>
-      <w:r>
-        <w:rPr>
-          <w:rFonts w:ascii="Times New Roman" w:hAnsi="Times New Roman" w:cs="Times New Roman"/>
-        </w:rPr>
-        <w:t>.</w:t>
-      </w:r>
-      <w:r>
-        <w:rPr>
-          <w:rFonts w:ascii="Times New Roman" w:hAnsi="Times New Roman" w:cs="Times New Roman"/>
-        </w:rPr>
-        <w:t xml:space="preserve"> Individual mortalities as well as colony loss will be recorded. Surviving bees will be assayed for pathogen loads. </w:t>
-      </w:r>
-      <w:r>
-        <w:rPr>
-          <w:rFonts w:ascii="Times New Roman" w:hAnsi="Times New Roman" w:cs="Times New Roman"/>
-        </w:rPr>
-        <w:t xml:space="preserve"> </w:t>
-      </w:r>
-    </w:p>
-    <w:p>
-      <w:pPr>
-        <w:rPr>
-          <w:rFonts w:ascii="Times New Roman" w:hAnsi="Times New Roman" w:cs="Times New Roman"/>
-          <w:b/>
-        </w:rPr>
-      </w:pPr>
-    </w:p>
-    <w:p>
-      <w:pPr>
-        <w:rPr>
-          <w:rFonts w:ascii="Times New Roman" w:hAnsi="Times New Roman" w:cs="Times New Roman"/>
-          <w:b/>
-          <w:color w:val="000000" w:themeColor="text1"/>
-          <w:sz w:val="20"/>
-          <w:szCs w:val="20"/>
-        </w:rPr>
-      </w:pPr>
-      <w:commentRangeStart w:id="10"/>
-      <w:r>
-        <w:rPr>
-          <w:rFonts w:ascii="Times New Roman" w:hAnsi="Times New Roman" w:cs="Times New Roman"/>
-          <w:b/>
-        </w:rPr>
-        <w:t>Broader Impacts</w:t>
-      </w:r>
-      <w:r>
-        <w:rPr>
-          <w:rFonts w:ascii="Times New Roman" w:eastAsia="Times New Roman" w:hAnsi="Times New Roman" w:cs="Times New Roman"/>
-          <w:b/>
-        </w:rPr>
-        <w:t>:</w:t>
-      </w:r>
-      <w:r>
-        <w:rPr>
-          <w:rFonts w:ascii="Times New Roman" w:eastAsia="Times New Roman" w:hAnsi="Times New Roman" w:cs="Times New Roman"/>
-          <w:b/>
-        </w:rPr>
-        <w:t xml:space="preserve"> </w:t>
-      </w:r>
-      <w:r>
-        <w:rPr>
-          <w:rFonts w:ascii="Times New Roman" w:eastAsia="Times New Roman" w:hAnsi="Times New Roman" w:cs="Times New Roman"/>
-        </w:rPr>
-        <w:t xml:space="preserve">By bringing fundamental principles of community ecology into the infectious disease arena, </w:t>
-      </w:r>
-      <w:r>
-        <w:rPr>
-          <w:rFonts w:ascii="Times New Roman" w:eastAsia="Times New Roman" w:hAnsi="Times New Roman" w:cs="Times New Roman"/>
-        </w:rPr>
-        <w:t>my work will further the discipline of disease ecology by focusing on an understudied area, coinfection and parasite interactions (CITE). In discovering how multiple pathogens interact to affect bee health, my work will advance efforts to understand the threats to bees and could lead to treatment recommendations to improve honey bee health. This will directly benefit beekeepers and growers reliant on the pollination serves of bees.</w:t>
-      </w:r>
-      <w:commentRangeEnd w:id="10"/>
-      <w:r>
-        <w:rPr>
-          <w:rFonts w:ascii="Times New Roman" w:hAnsi="Times New Roman" w:cs="Times New Roman"/>
-          <w:b/>
-        </w:rPr>
-        <w:t xml:space="preserve"> </w:t>
-      </w:r>
-      <w:r>
-        <w:rPr>
-          <w:rFonts w:ascii="Times New Roman" w:eastAsia="Times New Roman" w:hAnsi="Times New Roman" w:cs="Times New Roman"/>
-        </w:rPr>
-        <w:t>C</w:t>
-      </w:r>
-      <w:r>
-        <w:rPr>
-          <w:rFonts w:ascii="Times New Roman" w:eastAsia="Times New Roman" w:hAnsi="Times New Roman" w:cs="Times New Roman"/>
-        </w:rPr>
-        <w:t>oinfection</w:t>
-      </w:r>
-      <w:r>
-        <w:rPr>
-          <w:rFonts w:ascii="Times New Roman" w:eastAsia="Times New Roman" w:hAnsi="Times New Roman" w:cs="Times New Roman"/>
-        </w:rPr>
-        <w:t xml:space="preserve"> also</w:t>
-      </w:r>
-      <w:r>
-        <w:rPr>
-          <w:rFonts w:ascii="Times New Roman" w:eastAsia="Times New Roman" w:hAnsi="Times New Roman" w:cs="Times New Roman"/>
-        </w:rPr>
-        <w:t xml:space="preserve"> poses a risk to the na</w:t>
-      </w:r>
-      <w:r>
-        <w:rPr>
-          <w:rFonts w:ascii="Times New Roman" w:eastAsia="Times New Roman" w:hAnsi="Times New Roman" w:cs="Times New Roman"/>
-        </w:rPr>
-        <w:t xml:space="preserve">tive bee community as well as </w:t>
-      </w:r>
-      <w:r>
-        <w:rPr>
-          <w:rFonts w:ascii="Times New Roman" w:eastAsia="Times New Roman" w:hAnsi="Times New Roman" w:cs="Times New Roman"/>
-        </w:rPr>
-        <w:t>managed honeybee</w:t>
-      </w:r>
-      <w:r>
-        <w:rPr>
-          <w:rFonts w:ascii="Times New Roman" w:eastAsia="Times New Roman" w:hAnsi="Times New Roman" w:cs="Times New Roman"/>
-        </w:rPr>
-        <w:t>s</w:t>
-      </w:r>
-      <w:r>
-        <w:rPr>
-          <w:rFonts w:ascii="Times New Roman" w:eastAsia="Times New Roman" w:hAnsi="Times New Roman" w:cs="Times New Roman"/>
-        </w:rPr>
-        <w:t xml:space="preserve">. </w:t>
-      </w:r>
-      <w:r>
-        <w:rPr>
-          <w:rFonts w:ascii="Times New Roman" w:eastAsia="Times New Roman" w:hAnsi="Times New Roman" w:cs="Times New Roman"/>
-        </w:rPr>
-        <w:t xml:space="preserve">Many </w:t>
-      </w:r>
-      <w:r>
-        <w:rPr>
-          <w:rFonts w:ascii="Times New Roman" w:eastAsia="Times New Roman" w:hAnsi="Times New Roman" w:cs="Times New Roman"/>
-        </w:rPr>
-        <w:t xml:space="preserve">pathogens, especially </w:t>
-      </w:r>
-      <w:proofErr w:type="spellStart"/>
-      <w:r>
-        <w:rPr>
-          <w:rFonts w:ascii="Times New Roman" w:eastAsia="Times New Roman" w:hAnsi="Times New Roman" w:cs="Times New Roman"/>
-          <w:i/>
-        </w:rPr>
-        <w:t>Nosema</w:t>
-      </w:r>
-      <w:proofErr w:type="spellEnd"/>
-      <w:r>
-        <w:rPr>
-          <w:rFonts w:ascii="Times New Roman" w:eastAsia="Times New Roman" w:hAnsi="Times New Roman" w:cs="Times New Roman"/>
-          <w:i/>
-        </w:rPr>
-        <w:t>.</w:t>
-      </w:r>
-      <w:r>
-        <w:rPr>
-          <w:rFonts w:ascii="Times New Roman" w:eastAsia="Times New Roman" w:hAnsi="Times New Roman" w:cs="Times New Roman"/>
-          <w:i/>
-        </w:rPr>
-        <w:t xml:space="preserve"> Spp. </w:t>
-      </w:r>
-      <w:r>
-        <w:rPr>
-          <w:rFonts w:ascii="Times New Roman" w:eastAsia="Times New Roman" w:hAnsi="Times New Roman" w:cs="Times New Roman"/>
-        </w:rPr>
-        <w:t xml:space="preserve">and </w:t>
-      </w:r>
-      <w:r>
-        <w:rPr>
-          <w:rFonts w:ascii="Times New Roman" w:eastAsia="Times New Roman" w:hAnsi="Times New Roman" w:cs="Times New Roman"/>
-          <w:highlight w:val="yellow"/>
-        </w:rPr>
-        <w:t>several</w:t>
-      </w:r>
-      <w:r>
-        <w:rPr>
-          <w:rFonts w:ascii="Times New Roman" w:eastAsia="Times New Roman" w:hAnsi="Times New Roman" w:cs="Times New Roman"/>
-        </w:rPr>
-        <w:t xml:space="preserve"> RNA</w:t>
-      </w:r>
-      <w:r>
-        <w:rPr>
-          <w:rFonts w:ascii="Times New Roman" w:eastAsia="Times New Roman" w:hAnsi="Times New Roman" w:cs="Times New Roman"/>
-        </w:rPr>
-        <w:t xml:space="preserve"> viruses (including DWV</w:t>
-      </w:r>
-      <w:r>
-        <w:rPr>
-          <w:rFonts w:ascii="Times New Roman" w:eastAsia="Times New Roman" w:hAnsi="Times New Roman" w:cs="Times New Roman"/>
-        </w:rPr>
-        <w:t>) have been shown to</w:t>
-      </w:r>
-      <w:r>
-        <w:rPr>
-          <w:rFonts w:ascii="Times New Roman" w:eastAsia="Times New Roman" w:hAnsi="Times New Roman" w:cs="Times New Roman"/>
-        </w:rPr>
-        <w:t xml:space="preserve"> be spilling over into </w:t>
-      </w:r>
-      <w:r>
-        <w:rPr>
-          <w:rFonts w:ascii="Times New Roman" w:eastAsia="Times New Roman" w:hAnsi="Times New Roman" w:cs="Times New Roman"/>
-          <w:highlight w:val="yellow"/>
-        </w:rPr>
-        <w:t>wild</w:t>
-      </w:r>
-      <w:r>
-        <w:rPr>
-          <w:rFonts w:ascii="Times New Roman" w:eastAsia="Times New Roman" w:hAnsi="Times New Roman" w:cs="Times New Roman"/>
-        </w:rPr>
-        <w:t xml:space="preserve"> </w:t>
-      </w:r>
-      <w:r>
-        <w:rPr>
-          <w:rFonts w:ascii="Times New Roman" w:eastAsia="Times New Roman" w:hAnsi="Times New Roman" w:cs="Times New Roman"/>
-        </w:rPr>
-        <w:t>bee communities (</w:t>
-      </w:r>
-      <w:r>
-        <w:rPr>
-          <w:rFonts w:ascii="Times New Roman" w:hAnsi="Times New Roman" w:cs="Times New Roman"/>
-        </w:rPr>
-        <w:t>8</w:t>
-      </w:r>
-      <w:r>
-        <w:rPr>
-          <w:rFonts w:ascii="Times New Roman" w:hAnsi="Times New Roman" w:cs="Times New Roman"/>
-        </w:rPr>
-        <w:t>)</w:t>
-      </w:r>
-      <w:r>
-        <w:rPr>
-          <w:rFonts w:ascii="Times New Roman" w:hAnsi="Times New Roman" w:cs="Times New Roman"/>
-        </w:rPr>
-        <w:t>.</w:t>
-      </w:r>
-      <w:r>
-        <w:rPr>
-          <w:rFonts w:ascii="Times New Roman" w:hAnsi="Times New Roman" w:cs="Times New Roman"/>
-          <w:spacing w:val="-1"/>
-          <w:position w:val="2"/>
-        </w:rPr>
-        <w:t xml:space="preserve"> </w:t>
-      </w:r>
-      <w:r>
-        <w:rPr>
-          <w:rFonts w:ascii="Times New Roman" w:eastAsia="Times New Roman" w:hAnsi="Times New Roman" w:cs="Times New Roman"/>
-        </w:rPr>
-        <w:t xml:space="preserve">Understanding how pathogens interact with each other and their host in managed honeybees will allow us to make better recommendations </w:t>
-      </w:r>
-      <w:r>
-        <w:rPr>
-          <w:rFonts w:ascii="Times New Roman" w:eastAsia="Times New Roman" w:hAnsi="Times New Roman" w:cs="Times New Roman"/>
-        </w:rPr>
-        <w:t xml:space="preserve">for </w:t>
-      </w:r>
-      <w:r>
-        <w:rPr>
-          <w:rFonts w:ascii="Times New Roman" w:eastAsia="Times New Roman" w:hAnsi="Times New Roman" w:cs="Times New Roman"/>
-        </w:rPr>
-        <w:t xml:space="preserve">treatment options, potentially </w:t>
-      </w:r>
-      <w:r>
-        <w:rPr>
-          <w:rFonts w:ascii="Times New Roman" w:eastAsia="Times New Roman" w:hAnsi="Times New Roman" w:cs="Times New Roman"/>
-        </w:rPr>
-        <w:t>reducing the risk of spillover to</w:t>
-      </w:r>
-      <w:r>
-        <w:rPr>
-          <w:rFonts w:ascii="Times New Roman" w:eastAsia="Times New Roman" w:hAnsi="Times New Roman" w:cs="Times New Roman"/>
-        </w:rPr>
-        <w:t xml:space="preserve"> </w:t>
-      </w:r>
-      <w:r>
-        <w:rPr>
-          <w:rFonts w:ascii="Times New Roman" w:eastAsia="Times New Roman" w:hAnsi="Times New Roman" w:cs="Times New Roman"/>
-        </w:rPr>
-        <w:t xml:space="preserve">wild bees. To reach beekeepers and growers, I will continue to hold workshops and lectures to spread awareness of bee disease and management options to reduce coinfection and the risk of spillover. I will publish my results in academic journals. I will also mentor 1-3 undergraduate students each semester and provide opportunities for independent research projects. </w:t>
-      </w:r>
+      <w:ins w:id="78" w:author="Samantha" w:date="2017-09-19T12:53:00Z">
+        <w:r>
+          <w:rPr>
+            <w:rFonts w:ascii="Times New Roman" w:eastAsia="Times New Roman" w:hAnsi="Times New Roman" w:cs="Times New Roman"/>
+          </w:rPr>
+          <w:t xml:space="preserve">wild bees. </w:t>
+        </w:r>
+      </w:ins>
+      <w:del w:id="79" w:author="Samantha" w:date="2017-09-19T12:53:00Z">
+        <w:r>
+          <w:rPr>
+            <w:rFonts w:ascii="Times New Roman" w:eastAsia="Times New Roman" w:hAnsi="Times New Roman" w:cs="Times New Roman"/>
+          </w:rPr>
+          <w:delText>pollinator declines</w:delText>
+        </w:r>
+        <w:r>
+          <w:rPr>
+            <w:rFonts w:ascii="Times New Roman" w:eastAsia="Times New Roman" w:hAnsi="Times New Roman" w:cs="Times New Roman"/>
+          </w:rPr>
+          <w:delText xml:space="preserve"> due to </w:delText>
+        </w:r>
+        <w:r>
+          <w:rPr>
+            <w:rFonts w:ascii="Times New Roman" w:eastAsia="Times New Roman" w:hAnsi="Times New Roman" w:cs="Times New Roman"/>
+          </w:rPr>
+          <w:delText>spillover</w:delText>
+        </w:r>
+        <w:r>
+          <w:rPr>
+            <w:rFonts w:ascii="Times New Roman" w:eastAsia="Times New Roman" w:hAnsi="Times New Roman" w:cs="Times New Roman"/>
+          </w:rPr>
+          <w:delText xml:space="preserve"> benefitting beekeepers, growers, bee communities and </w:delText>
+        </w:r>
+        <w:r>
+          <w:rPr>
+            <w:rFonts w:ascii="Times New Roman" w:eastAsia="Times New Roman" w:hAnsi="Times New Roman" w:cs="Times New Roman"/>
+            <w:highlight w:val="yellow"/>
+          </w:rPr>
+          <w:delText>consumers</w:delText>
+        </w:r>
+        <w:r>
+          <w:rPr>
+            <w:rFonts w:ascii="Times New Roman" w:eastAsia="Times New Roman" w:hAnsi="Times New Roman" w:cs="Times New Roman"/>
+          </w:rPr>
+          <w:delText xml:space="preserve"> </w:delText>
+        </w:r>
+        <w:commentRangeStart w:id="80"/>
+        <w:r>
+          <w:rPr>
+            <w:rFonts w:ascii="Times New Roman" w:eastAsia="Times New Roman" w:hAnsi="Times New Roman" w:cs="Times New Roman"/>
+          </w:rPr>
+          <w:delText>alike</w:delText>
+        </w:r>
+        <w:commentRangeEnd w:id="80"/>
+        <w:r>
+          <w:rPr>
+            <w:rStyle w:val="CommentReference"/>
+          </w:rPr>
+          <w:commentReference w:id="80"/>
+        </w:r>
+        <w:r>
+          <w:rPr>
+            <w:rFonts w:ascii="Times New Roman" w:eastAsia="Times New Roman" w:hAnsi="Times New Roman" w:cs="Times New Roman"/>
+          </w:rPr>
+          <w:delText>.</w:delText>
+        </w:r>
+      </w:del>
+      <w:ins w:id="81" w:author="Samantha" w:date="2017-09-19T12:53:00Z">
+        <w:r>
+          <w:rPr>
+            <w:rFonts w:ascii="Times New Roman" w:eastAsia="Times New Roman" w:hAnsi="Times New Roman" w:cs="Times New Roman"/>
+          </w:rPr>
+          <w:t>To reach beekeepers and growers, I will continue to hold workshops</w:t>
+        </w:r>
+      </w:ins>
+      <w:ins w:id="82" w:author="Samantha" w:date="2017-09-19T12:56:00Z">
+        <w:r>
+          <w:rPr>
+            <w:rFonts w:ascii="Times New Roman" w:eastAsia="Times New Roman" w:hAnsi="Times New Roman" w:cs="Times New Roman"/>
+          </w:rPr>
+          <w:t xml:space="preserve"> and lectures</w:t>
+        </w:r>
+      </w:ins>
+      <w:ins w:id="83" w:author="Samantha" w:date="2017-09-19T12:53:00Z">
+        <w:r>
+          <w:rPr>
+            <w:rFonts w:ascii="Times New Roman" w:eastAsia="Times New Roman" w:hAnsi="Times New Roman" w:cs="Times New Roman"/>
+          </w:rPr>
+          <w:t xml:space="preserve"> to spread awareness of bee disease and management options to reduce coinfection and the risk of spillover.</w:t>
+        </w:r>
+      </w:ins>
+      <w:ins w:id="84" w:author="Samantha" w:date="2017-09-19T12:54:00Z">
+        <w:r>
+          <w:rPr>
+            <w:rFonts w:ascii="Times New Roman" w:eastAsia="Times New Roman" w:hAnsi="Times New Roman" w:cs="Times New Roman"/>
+          </w:rPr>
+          <w:t xml:space="preserve"> I will publish my results in academic journals. I will also mentor 1-3 undergraduate students each semester</w:t>
+        </w:r>
+      </w:ins>
+      <w:ins w:id="85" w:author="Samantha" w:date="2017-09-19T12:55:00Z">
+        <w:r>
+          <w:rPr>
+            <w:rFonts w:ascii="Times New Roman" w:eastAsia="Times New Roman" w:hAnsi="Times New Roman" w:cs="Times New Roman"/>
+          </w:rPr>
+          <w:t xml:space="preserve"> and provide opportunities for independent research projects. </w:t>
+        </w:r>
+      </w:ins>
     </w:p>
     <w:p>
       <w:pPr>
@@ -2884,7 +3673,7 @@
 
 <file path=word/comments.xml><?xml version="1.0" encoding="utf-8"?>
 <w:comments xmlns:wpc="http://schemas.microsoft.com/office/word/2010/wordprocessingCanvas" xmlns:mo="http://schemas.microsoft.com/office/mac/office/2008/main" xmlns:mc="http://schemas.openxmlformats.org/markup-compatibility/2006" xmlns:mv="urn:schemas-microsoft-com:mac:vml" xmlns:o="urn:schemas-microsoft-com:office:office" xmlns:r="http://schemas.openxmlformats.org/officeDocument/2006/relationships" xmlns:m="http://schemas.openxmlformats.org/officeDocument/2006/math" xmlns:v="urn:schemas-microsoft-com:vml" xmlns:wp14="http://schemas.microsoft.com/office/word/2010/wordprocessingDrawing" xmlns:wp="http://schemas.openxmlformats.org/drawingml/2006/wordprocessingDrawing" xmlns:w10="urn:schemas-microsoft-com:office:word" xmlns:w="http://schemas.openxmlformats.org/wordprocessingml/2006/main" xmlns:w14="http://schemas.microsoft.com/office/word/2010/wordml" xmlns:w15="http://schemas.microsoft.com/office/word/2012/wordml" xmlns:wpg="http://schemas.microsoft.com/office/word/2010/wordprocessingGroup" xmlns:wpi="http://schemas.microsoft.com/office/word/2010/wordprocessingInk" xmlns:wne="http://schemas.microsoft.com/office/word/2006/wordml" xmlns:wps="http://schemas.microsoft.com/office/word/2010/wordprocessingShape" mc:Ignorable="w14 w15 wp14">
-  <w:comment w:id="1" w:author="Samantha" w:date="2017-09-19T12:23:00Z" w:initials="S">
+  <w:comment w:id="3" w:author="Samantha" w:date="2017-09-19T12:23:00Z" w:initials="S">
     <w:p>
       <w:pPr>
         <w:pStyle w:val="CommentText"/>
@@ -2900,7 +3689,7 @@
       </w:r>
     </w:p>
   </w:comment>
-  <w:comment w:id="0" w:author="Samantha" w:date="2017-09-19T13:03:00Z" w:initials="S">
+  <w:comment w:id="2" w:author="Samantha" w:date="2017-09-19T13:03:00Z" w:initials="S">
     <w:p>
       <w:pPr>
         <w:pStyle w:val="CommentText"/>
@@ -2922,7 +3711,7 @@
       </w:r>
     </w:p>
   </w:comment>
-  <w:comment w:id="3" w:author="Samantha" w:date="2017-09-19T12:31:00Z" w:initials="S">
+  <w:comment w:id="30" w:author="Samantha" w:date="2017-09-19T12:31:00Z" w:initials="S">
     <w:p>
       <w:pPr>
         <w:pStyle w:val="CommentText"/>
@@ -2938,7 +3727,7 @@
       </w:r>
     </w:p>
   </w:comment>
-  <w:comment w:id="4" w:author="Alex Burnham" w:date="2017-09-26T08:27:00Z" w:initials="AB">
+  <w:comment w:id="31" w:author="Alex Burnham" w:date="2017-09-26T08:27:00Z" w:initials="AB">
     <w:p>
       <w:pPr>
         <w:pStyle w:val="CommentText"/>
@@ -2951,7 +3740,7 @@
       </w:r>
     </w:p>
   </w:comment>
-  <w:comment w:id="5" w:author="Samantha" w:date="2017-09-19T13:00:00Z" w:initials="S">
+  <w:comment w:id="37" w:author="Samantha" w:date="2017-09-19T13:00:00Z" w:initials="S">
     <w:p>
       <w:pPr>
         <w:pStyle w:val="CommentText"/>
@@ -2975,7 +3764,7 @@
       </w:r>
     </w:p>
   </w:comment>
-  <w:comment w:id="6" w:author="Samantha" w:date="2017-09-19T12:32:00Z" w:initials="S">
+  <w:comment w:id="38" w:author="Samantha" w:date="2017-09-19T12:32:00Z" w:initials="S">
     <w:p>
       <w:pPr>
         <w:pStyle w:val="CommentText"/>
@@ -2991,7 +3780,7 @@
       </w:r>
     </w:p>
   </w:comment>
-  <w:comment w:id="7" w:author="Samantha" w:date="2017-09-19T12:33:00Z" w:initials="S">
+  <w:comment w:id="40" w:author="Samantha" w:date="2017-09-19T12:33:00Z" w:initials="S">
     <w:p>
       <w:pPr>
         <w:pStyle w:val="CommentText"/>
@@ -3015,7 +3804,7 @@
       </w:r>
     </w:p>
   </w:comment>
-  <w:comment w:id="8" w:author="Samantha" w:date="2017-09-19T12:35:00Z" w:initials="S">
+  <w:comment w:id="46" w:author="Samantha" w:date="2017-09-19T12:35:00Z" w:initials="S">
     <w:p>
       <w:pPr>
         <w:pStyle w:val="CommentText"/>
@@ -3031,7 +3820,7 @@
       </w:r>
     </w:p>
   </w:comment>
-  <w:comment w:id="9" w:author="Samantha" w:date="2017-09-19T12:36:00Z" w:initials="S">
+  <w:comment w:id="47" w:author="Samantha" w:date="2017-09-19T12:36:00Z" w:initials="S">
     <w:p>
       <w:pPr>
         <w:pStyle w:val="CommentText"/>
@@ -3044,6 +3833,52 @@
       </w:r>
       <w:r>
         <w:t>Or colony health</w:t>
+      </w:r>
+    </w:p>
+  </w:comment>
+  <w:comment w:id="51" w:author="Samantha" w:date="2017-09-19T13:02:00Z" w:initials="S">
+    <w:p>
+      <w:pPr>
+        <w:pStyle w:val="CommentText"/>
+      </w:pPr>
+      <w:r>
+        <w:rPr>
+          <w:rStyle w:val="CommentReference"/>
+        </w:rPr>
+        <w:annotationRef/>
+      </w:r>
+      <w:r>
+        <w:t>The field of ‘disease ecology’ already exist- don’t ignore that. Instead, use it throughout.</w:t>
+      </w:r>
+      <w:r>
+        <w:t xml:space="preserve"> Here, I attempted to edit to show the following: </w:t>
+      </w:r>
+      <w:r>
+        <w:t xml:space="preserve">You are furthering the discipline of disease ecology by applying concepts of community ecology to study coinfection, i.e. parasite interactions. This particular area (coinfection) of disease ecology is lacking (find a good citation for this).  </w:t>
+      </w:r>
+    </w:p>
+  </w:comment>
+  <w:comment w:id="80" w:author="Samantha" w:date="2017-09-19T12:41:00Z" w:initials="S">
+    <w:p>
+      <w:pPr>
+        <w:pStyle w:val="CommentText"/>
+      </w:pPr>
+      <w:r>
+        <w:rPr>
+          <w:rStyle w:val="CommentReference"/>
+        </w:rPr>
+        <w:annotationRef/>
+      </w:r>
+      <w:r>
+        <w:t xml:space="preserve">You should cite specific other examples of broader impacts, like journal publications, mentoring students, workshops, beekeeper talks. Etc. Your work with Andre for </w:t>
+      </w:r>
+      <w:proofErr w:type="spellStart"/>
+      <w:r>
+        <w:t>Nosema</w:t>
+      </w:r>
+      <w:proofErr w:type="spellEnd"/>
+      <w:r>
+        <w:t xml:space="preserve"> medications?!</w:t>
       </w:r>
     </w:p>
   </w:comment>
@@ -3061,6 +3896,8 @@
   <w15:commentEx w15:paraId="5E157DB8" w15:done="0"/>
   <w15:commentEx w15:paraId="368FD490" w15:done="0"/>
   <w15:commentEx w15:paraId="323AD546" w15:done="0"/>
+  <w15:commentEx w15:paraId="598E3AEE" w15:done="0"/>
+  <w15:commentEx w15:paraId="724A625B" w15:done="0"/>
 </w15:commentsEx>
 </file>
 

</xml_diff>